<commit_message>
Update SWE Group 4 Charter Document.docx
</commit_message>
<xml_diff>
--- a/SWE Group 4 Charter Document.docx
+++ b/SWE Group 4 Charter Document.docx
@@ -6,23 +6,104 @@
       <w:pPr>
         <w:spacing w:after="0" w:line="240" w:lineRule="auto"/>
         <w:rPr>
+          <w:rFonts w:ascii="Arial" w:eastAsia="Times New Roman" w:hAnsi="Arial" w:cs="Arial"/>
+          <w:color w:val="000000"/>
+          <w:kern w:val="0"/>
+          <w:sz w:val="25"/>
+          <w:szCs w:val="25"/>
+          <w14:ligatures w14:val="none"/>
+        </w:rPr>
+      </w:pPr>
+      <w:r>
+        <w:rPr>
+          <w:rFonts w:ascii="Arial" w:eastAsia="Times New Roman" w:hAnsi="Arial" w:cs="Arial"/>
+          <w:color w:val="000000"/>
+          <w:kern w:val="0"/>
+          <w:sz w:val="25"/>
+          <w:szCs w:val="25"/>
+          <w14:ligatures w14:val="none"/>
+        </w:rPr>
+        <w:t xml:space="preserve">1. </w:t>
+      </w:r>
+      <w:r>
+        <w:rPr>
+          <w:rFonts w:ascii="Arial" w:eastAsia="Times New Roman" w:hAnsi="Arial" w:cs="Arial"/>
+          <w:color w:val="000000"/>
+          <w:kern w:val="0"/>
+          <w:sz w:val="25"/>
+          <w:szCs w:val="25"/>
+          <w14:ligatures w14:val="none"/>
+        </w:rPr>
+        <w:t>Availability for meeting expectations</w:t>
+      </w:r>
+      <w:r>
+        <w:rPr>
+          <w:rFonts w:ascii="Arial" w:eastAsia="Times New Roman" w:hAnsi="Arial" w:cs="Arial"/>
+          <w:color w:val="000000"/>
+          <w:kern w:val="0"/>
+          <w:sz w:val="25"/>
+          <w:szCs w:val="25"/>
+          <w14:ligatures w14:val="none"/>
+        </w:rPr>
+        <w:t>: At least one meeting per week, entailing an hour or less of actual meeting time, either in person or on discord.</w:t>
+      </w:r>
+    </w:p>
+    <w:p>
+      <w:pPr>
+        <w:spacing w:after="0" w:line="240" w:lineRule="auto"/>
+        <w:rPr>
+          <w:rFonts w:ascii="Arial" w:eastAsia="Times New Roman" w:hAnsi="Arial" w:cs="Arial"/>
+          <w:color w:val="000000"/>
+          <w:kern w:val="0"/>
+          <w:sz w:val="25"/>
+          <w:szCs w:val="25"/>
+          <w14:ligatures w14:val="none"/>
+        </w:rPr>
+      </w:pPr>
+      <w:r>
+        <w:rPr>
           <w:rFonts w:ascii="Lato" w:eastAsia="Times New Roman" w:hAnsi="Lato" w:cs="Times New Roman"/>
           <w:color w:val="000000"/>
           <w:kern w:val="0"/>
           <w14:ligatures w14:val="none"/>
         </w:rPr>
-      </w:pPr>
-      <w:r>
-        <w:rPr>
-          <w:rFonts w:ascii="Arial" w:eastAsia="Times New Roman" w:hAnsi="Arial" w:cs="Arial"/>
-          <w:color w:val="000000"/>
-          <w:kern w:val="0"/>
-          <w:sz w:val="25"/>
-          <w:szCs w:val="25"/>
-          <w14:ligatures w14:val="none"/>
-        </w:rPr>
-        <w:t>Availability for meeting expectations</w:t>
-      </w:r>
+        <w:br/>
+      </w:r>
+      <w:r>
+        <w:rPr>
+          <w:rFonts w:ascii="Arial" w:eastAsia="Times New Roman" w:hAnsi="Arial" w:cs="Arial"/>
+          <w:color w:val="000000"/>
+          <w:kern w:val="0"/>
+          <w:sz w:val="25"/>
+          <w:szCs w:val="25"/>
+          <w14:ligatures w14:val="none"/>
+        </w:rPr>
+        <w:t>2. Response time to communication expectations</w:t>
+      </w:r>
+      <w:r>
+        <w:rPr>
+          <w:rFonts w:ascii="Arial" w:eastAsia="Times New Roman" w:hAnsi="Arial" w:cs="Arial"/>
+          <w:color w:val="000000"/>
+          <w:kern w:val="0"/>
+          <w:sz w:val="25"/>
+          <w:szCs w:val="25"/>
+          <w14:ligatures w14:val="none"/>
+        </w:rPr>
+        <w:t>: Group members should respond to messages within 24 hours except on weekends.</w:t>
+      </w:r>
+    </w:p>
+    <w:p>
+      <w:pPr>
+        <w:spacing w:after="0" w:line="240" w:lineRule="auto"/>
+        <w:rPr>
+          <w:rFonts w:ascii="Arial" w:eastAsia="Times New Roman" w:hAnsi="Arial" w:cs="Arial"/>
+          <w:color w:val="000000"/>
+          <w:kern w:val="0"/>
+          <w:sz w:val="25"/>
+          <w:szCs w:val="25"/>
+          <w14:ligatures w14:val="none"/>
+        </w:rPr>
+      </w:pPr>
       <w:r>
         <w:rPr>
           <w:rFonts w:ascii="Lato" w:eastAsia="Times New Roman" w:hAnsi="Lato" w:cs="Times New Roman"/>
@@ -41,7 +122,31 @@
           <w:szCs w:val="25"/>
           <w14:ligatures w14:val="none"/>
         </w:rPr>
-        <w:t>2. Response time to communication expectations</w:t>
+        <w:t>3. Definition of done: when is a task complete? (</w:t>
+      </w:r>
+      <w:proofErr w:type="gramStart"/>
+      <w:r>
+        <w:rPr>
+          <w:rFonts w:ascii="Arial" w:eastAsia="Times New Roman" w:hAnsi="Arial" w:cs="Arial"/>
+          <w:color w:val="000000"/>
+          <w:kern w:val="0"/>
+          <w:sz w:val="25"/>
+          <w:szCs w:val="25"/>
+          <w14:ligatures w14:val="none"/>
+        </w:rPr>
+        <w:t>hint</w:t>
+      </w:r>
+      <w:proofErr w:type="gramEnd"/>
+      <w:r>
+        <w:rPr>
+          <w:rFonts w:ascii="Arial" w:eastAsia="Times New Roman" w:hAnsi="Arial" w:cs="Arial"/>
+          <w:color w:val="000000"/>
+          <w:kern w:val="0"/>
+          <w:sz w:val="25"/>
+          <w:szCs w:val="25"/>
+          <w14:ligatures w14:val="none"/>
+        </w:rPr>
+        <w:t>: "I'm done with that but I didn't check it</w:t>
       </w:r>
       <w:r>
         <w:rPr>
@@ -50,6 +155,74 @@
           <w:kern w:val="0"/>
           <w14:ligatures w14:val="none"/>
         </w:rPr>
+        <w:t xml:space="preserve"> </w:t>
+      </w:r>
+      <w:r>
+        <w:rPr>
+          <w:rFonts w:ascii="Arial" w:eastAsia="Times New Roman" w:hAnsi="Arial" w:cs="Arial"/>
+          <w:color w:val="000000"/>
+          <w:kern w:val="0"/>
+          <w:sz w:val="25"/>
+          <w:szCs w:val="25"/>
+          <w14:ligatures w14:val="none"/>
+        </w:rPr>
+        <w:t xml:space="preserve">in to </w:t>
+      </w:r>
+      <w:proofErr w:type="spellStart"/>
+      <w:r>
+        <w:rPr>
+          <w:rFonts w:ascii="Arial" w:eastAsia="Times New Roman" w:hAnsi="Arial" w:cs="Arial"/>
+          <w:color w:val="000000"/>
+          <w:kern w:val="0"/>
+          <w:sz w:val="25"/>
+          <w:szCs w:val="25"/>
+          <w14:ligatures w14:val="none"/>
+        </w:rPr>
+        <w:t>github</w:t>
+      </w:r>
+      <w:proofErr w:type="spellEnd"/>
+      <w:r>
+        <w:rPr>
+          <w:rFonts w:ascii="Arial" w:eastAsia="Times New Roman" w:hAnsi="Arial" w:cs="Arial"/>
+          <w:color w:val="000000"/>
+          <w:kern w:val="0"/>
+          <w:sz w:val="25"/>
+          <w:szCs w:val="25"/>
+          <w14:ligatures w14:val="none"/>
+        </w:rPr>
+        <w:t>" is not done.)</w:t>
+      </w:r>
+      <w:r>
+        <w:rPr>
+          <w:rFonts w:ascii="Arial" w:eastAsia="Times New Roman" w:hAnsi="Arial" w:cs="Arial"/>
+          <w:color w:val="000000"/>
+          <w:kern w:val="0"/>
+          <w:sz w:val="25"/>
+          <w:szCs w:val="25"/>
+          <w14:ligatures w14:val="none"/>
+        </w:rPr>
+        <w:t>: When a task has been declared “done” by a group member and has been reviewed by at least one other group member.</w:t>
+      </w:r>
+    </w:p>
+    <w:p>
+      <w:pPr>
+        <w:spacing w:after="0" w:line="240" w:lineRule="auto"/>
+        <w:rPr>
+          <w:rFonts w:ascii="Arial" w:eastAsia="Times New Roman" w:hAnsi="Arial" w:cs="Arial"/>
+          <w:color w:val="000000"/>
+          <w:kern w:val="0"/>
+          <w:sz w:val="25"/>
+          <w:szCs w:val="25"/>
+          <w14:ligatures w14:val="none"/>
+        </w:rPr>
+      </w:pPr>
+      <w:r>
+        <w:rPr>
+          <w:rFonts w:ascii="Lato" w:eastAsia="Times New Roman" w:hAnsi="Lato" w:cs="Times New Roman"/>
+          <w:color w:val="000000"/>
+          <w:kern w:val="0"/>
+          <w14:ligatures w14:val="none"/>
+        </w:rPr>
         <w:br/>
       </w:r>
       <w:r>
@@ -61,31 +234,7 @@
           <w:szCs w:val="25"/>
           <w14:ligatures w14:val="none"/>
         </w:rPr>
-        <w:t>3. Definition of done: when is a task complete? (</w:t>
-      </w:r>
-      <w:proofErr w:type="gramStart"/>
-      <w:r>
-        <w:rPr>
-          <w:rFonts w:ascii="Arial" w:eastAsia="Times New Roman" w:hAnsi="Arial" w:cs="Arial"/>
-          <w:color w:val="000000"/>
-          <w:kern w:val="0"/>
-          <w:sz w:val="25"/>
-          <w:szCs w:val="25"/>
-          <w14:ligatures w14:val="none"/>
-        </w:rPr>
-        <w:t>hint</w:t>
-      </w:r>
-      <w:proofErr w:type="gramEnd"/>
-      <w:r>
-        <w:rPr>
-          <w:rFonts w:ascii="Arial" w:eastAsia="Times New Roman" w:hAnsi="Arial" w:cs="Arial"/>
-          <w:color w:val="000000"/>
-          <w:kern w:val="0"/>
-          <w:sz w:val="25"/>
-          <w:szCs w:val="25"/>
-          <w14:ligatures w14:val="none"/>
-        </w:rPr>
-        <w:t>: "I'm done with that but I didn't check it</w:t>
+        <w:t>4. Scrum meeting format/frequency and distribution of documentation tasks (meeting</w:t>
       </w:r>
       <w:r>
         <w:rPr>
@@ -105,32 +254,21 @@
           <w:szCs w:val="25"/>
           <w14:ligatures w14:val="none"/>
         </w:rPr>
-        <w:t xml:space="preserve">in to </w:t>
-      </w:r>
-      <w:proofErr w:type="spellStart"/>
-      <w:r>
-        <w:rPr>
-          <w:rFonts w:ascii="Arial" w:eastAsia="Times New Roman" w:hAnsi="Arial" w:cs="Arial"/>
-          <w:color w:val="000000"/>
-          <w:kern w:val="0"/>
-          <w:sz w:val="25"/>
-          <w:szCs w:val="25"/>
-          <w14:ligatures w14:val="none"/>
-        </w:rPr>
-        <w:t>github</w:t>
-      </w:r>
-      <w:proofErr w:type="spellEnd"/>
-      <w:r>
-        <w:rPr>
-          <w:rFonts w:ascii="Arial" w:eastAsia="Times New Roman" w:hAnsi="Arial" w:cs="Arial"/>
-          <w:color w:val="000000"/>
-          <w:kern w:val="0"/>
-          <w:sz w:val="25"/>
-          <w:szCs w:val="25"/>
-          <w14:ligatures w14:val="none"/>
-        </w:rPr>
-        <w:t>" is not done.)</w:t>
-      </w:r>
+        <w:t>minutes, updating task board)</w:t>
+      </w:r>
+    </w:p>
+    <w:p>
+      <w:pPr>
+        <w:spacing w:after="0" w:line="240" w:lineRule="auto"/>
+        <w:rPr>
+          <w:rFonts w:ascii="Arial" w:eastAsia="Times New Roman" w:hAnsi="Arial" w:cs="Arial"/>
+          <w:color w:val="000000"/>
+          <w:kern w:val="0"/>
+          <w:sz w:val="25"/>
+          <w:szCs w:val="25"/>
+          <w14:ligatures w14:val="none"/>
+        </w:rPr>
+      </w:pPr>
       <w:r>
         <w:rPr>
           <w:rFonts w:ascii="Lato" w:eastAsia="Times New Roman" w:hAnsi="Lato" w:cs="Times New Roman"/>
@@ -149,7 +287,7 @@
           <w:szCs w:val="25"/>
           <w14:ligatures w14:val="none"/>
         </w:rPr>
-        <w:t>4. Scrum meeting format/frequency and distribution of documentation tasks (meeting</w:t>
+        <w:t>5. Procedure for adopting policies (e.g. code style, code check-in steps, documentation</w:t>
       </w:r>
       <w:r>
         <w:rPr>
@@ -169,8 +307,21 @@
           <w:szCs w:val="25"/>
           <w14:ligatures w14:val="none"/>
         </w:rPr>
-        <w:t>minutes, updating task board)</w:t>
-      </w:r>
+        <w:t>updates)</w:t>
+      </w:r>
+    </w:p>
+    <w:p>
+      <w:pPr>
+        <w:spacing w:after="0" w:line="240" w:lineRule="auto"/>
+        <w:rPr>
+          <w:rFonts w:ascii="Arial" w:eastAsia="Times New Roman" w:hAnsi="Arial" w:cs="Arial"/>
+          <w:color w:val="000000"/>
+          <w:kern w:val="0"/>
+          <w:sz w:val="25"/>
+          <w:szCs w:val="25"/>
+          <w14:ligatures w14:val="none"/>
+        </w:rPr>
+      </w:pPr>
       <w:r>
         <w:rPr>
           <w:rFonts w:ascii="Lato" w:eastAsia="Times New Roman" w:hAnsi="Lato" w:cs="Times New Roman"/>
@@ -189,8 +340,21 @@
           <w:szCs w:val="25"/>
           <w14:ligatures w14:val="none"/>
         </w:rPr>
-        <w:t>5. Procedure for adopting policies (e.g. code style, code check-in steps, documentation</w:t>
-      </w:r>
+        <w:t>6. if you adopt such a policy during the initial meeting, put it here</w:t>
+      </w:r>
+    </w:p>
+    <w:p>
+      <w:pPr>
+        <w:spacing w:after="0" w:line="240" w:lineRule="auto"/>
+        <w:rPr>
+          <w:rFonts w:ascii="Arial" w:eastAsia="Times New Roman" w:hAnsi="Arial" w:cs="Arial"/>
+          <w:color w:val="000000"/>
+          <w:kern w:val="0"/>
+          <w:sz w:val="25"/>
+          <w:szCs w:val="25"/>
+          <w14:ligatures w14:val="none"/>
+        </w:rPr>
+      </w:pPr>
       <w:r>
         <w:rPr>
           <w:rFonts w:ascii="Lato" w:eastAsia="Times New Roman" w:hAnsi="Lato" w:cs="Times New Roman"/>
@@ -209,8 +373,32 @@
           <w:szCs w:val="25"/>
           <w14:ligatures w14:val="none"/>
         </w:rPr>
-        <w:t>updates)</w:t>
-      </w:r>
+        <w:t xml:space="preserve">7. </w:t>
+      </w:r>
+      <w:r>
+        <w:rPr>
+          <w:rFonts w:ascii="Arial" w:eastAsia="Times New Roman" w:hAnsi="Arial" w:cs="Arial"/>
+          <w:color w:val="000000"/>
+          <w:kern w:val="0"/>
+          <w:sz w:val="25"/>
+          <w:szCs w:val="25"/>
+          <w14:ligatures w14:val="none"/>
+        </w:rPr>
+        <w:t xml:space="preserve">If a group member fails to communicate with the group, </w:t>
+      </w:r>
+    </w:p>
+    <w:p>
+      <w:pPr>
+        <w:spacing w:after="0" w:line="240" w:lineRule="auto"/>
+        <w:rPr>
+          <w:rFonts w:ascii="Arial" w:eastAsia="Times New Roman" w:hAnsi="Arial" w:cs="Arial"/>
+          <w:color w:val="000000"/>
+          <w:kern w:val="0"/>
+          <w:sz w:val="25"/>
+          <w:szCs w:val="25"/>
+          <w14:ligatures w14:val="none"/>
+        </w:rPr>
+      </w:pPr>
       <w:r>
         <w:rPr>
           <w:rFonts w:ascii="Lato" w:eastAsia="Times New Roman" w:hAnsi="Lato" w:cs="Times New Roman"/>
@@ -229,48 +417,19 @@
           <w:szCs w:val="25"/>
           <w14:ligatures w14:val="none"/>
         </w:rPr>
-        <w:t>6. if you adopt such a policy during the initial meeting, put it here</w:t>
-      </w:r>
-      <w:r>
+        <w:t>8. must include at least 3 actions before involving the instructor</w:t>
+      </w:r>
+    </w:p>
+    <w:p>
+      <w:pPr>
+        <w:spacing w:after="0" w:line="240" w:lineRule="auto"/>
         <w:rPr>
           <w:rFonts w:ascii="Lato" w:eastAsia="Times New Roman" w:hAnsi="Lato" w:cs="Times New Roman"/>
           <w:color w:val="000000"/>
           <w:kern w:val="0"/>
           <w14:ligatures w14:val="none"/>
         </w:rPr>
-        <w:br/>
-      </w:r>
-      <w:r>
-        <w:rPr>
-          <w:rFonts w:ascii="Arial" w:eastAsia="Times New Roman" w:hAnsi="Arial" w:cs="Arial"/>
-          <w:color w:val="000000"/>
-          <w:kern w:val="0"/>
-          <w:sz w:val="25"/>
-          <w:szCs w:val="25"/>
-          <w14:ligatures w14:val="none"/>
-        </w:rPr>
-        <w:t>7. Procedure for handling a member who is not meeting expectations</w:t>
-      </w:r>
-      <w:r>
-        <w:rPr>
-          <w:rFonts w:ascii="Lato" w:eastAsia="Times New Roman" w:hAnsi="Lato" w:cs="Times New Roman"/>
-          <w:color w:val="000000"/>
-          <w:kern w:val="0"/>
-          <w14:ligatures w14:val="none"/>
-        </w:rPr>
-        <w:br/>
-      </w:r>
-      <w:r>
-        <w:rPr>
-          <w:rFonts w:ascii="Arial" w:eastAsia="Times New Roman" w:hAnsi="Arial" w:cs="Arial"/>
-          <w:color w:val="000000"/>
-          <w:kern w:val="0"/>
-          <w:sz w:val="25"/>
-          <w:szCs w:val="25"/>
-          <w14:ligatures w14:val="none"/>
-        </w:rPr>
-        <w:t>8. must include at least 3 actions before involving the instructor</w:t>
-      </w:r>
+      </w:pPr>
       <w:r>
         <w:rPr>
           <w:rFonts w:ascii="Lato" w:eastAsia="Times New Roman" w:hAnsi="Lato" w:cs="Times New Roman"/>
@@ -432,6 +591,96 @@
 <file path=word/numbering.xml><?xml version="1.0" encoding="utf-8"?>
 <w:numbering xmlns:wpc="http://schemas.microsoft.com/office/word/2010/wordprocessingCanvas" xmlns:cx="http://schemas.microsoft.com/office/drawing/2014/chartex" xmlns:cx1="http://schemas.microsoft.com/office/drawing/2015/9/8/chartex" xmlns:cx2="http://schemas.microsoft.com/office/drawing/2015/10/21/chartex" xmlns:cx3="http://schemas.microsoft.com/office/drawing/2016/5/9/chartex" xmlns:cx4="http://schemas.microsoft.com/office/drawing/2016/5/10/chartex" xmlns:cx5="http://schemas.microsoft.com/office/drawing/2016/5/11/chartex" xmlns:cx6="http://schemas.microsoft.com/office/drawing/2016/5/12/chartex" xmlns:cx7="http://schemas.microsoft.com/office/drawing/2016/5/13/chartex" xmlns:cx8="http://schemas.microsoft.com/office/drawing/2016/5/14/chartex" xmlns:mc="http://schemas.openxmlformats.org/markup-compatibility/2006" xmlns:aink="http://schemas.microsoft.com/office/drawing/2016/ink" xmlns:am3d="http://schemas.microsoft.com/office/drawing/2017/model3d" xmlns:o="urn:schemas-microsoft-com:office:office" xmlns:oel="http://schemas.microsoft.com/office/2019/extlst" xmlns:r="http://schemas.openxmlformats.org/officeDocument/2006/relationships" xmlns:m="http://schemas.openxmlformats.org/officeDocument/2006/math" xmlns:v="urn:schemas-microsoft-com:vml" xmlns:wp14="http://schemas.microsoft.com/office/word/2010/wordprocessingDrawing" xmlns:wp="http://schemas.openxmlformats.org/drawingml/2006/wordprocessingDrawing" xmlns:w10="urn:schemas-microsoft-com:office:word" xmlns:w="http://schemas.openxmlformats.org/wordprocessingml/2006/main" xmlns:w14="http://schemas.microsoft.com/office/word/2010/wordml" xmlns:w15="http://schemas.microsoft.com/office/word/2012/wordml" xmlns:w16cex="http://schemas.microsoft.com/office/word/2018/wordml/cex" xmlns:w16cid="http://schemas.microsoft.com/office/word/2016/wordml/cid" xmlns:w16="http://schemas.microsoft.com/office/word/2018/wordml" xmlns:w16du="http://schemas.microsoft.com/office/word/2023/wordml/word16du" xmlns:w16sdtdh="http://schemas.microsoft.com/office/word/2020/wordml/sdtdatahash" xmlns:w16sdtfl="http://schemas.microsoft.com/office/word/2024/wordml/sdtformatlock" xmlns:w16se="http://schemas.microsoft.com/office/word/2015/wordml/symex" xmlns:wpg="http://schemas.microsoft.com/office/word/2010/wordprocessingGroup" xmlns:wpi="http://schemas.microsoft.com/office/word/2010/wordprocessingInk" xmlns:wne="http://schemas.microsoft.com/office/word/2006/wordml" xmlns:wps="http://schemas.microsoft.com/office/word/2010/wordprocessingShape" mc:Ignorable="w14 w15 w16se w16cid w16 w16cex w16sdtdh w16sdtfl w16du wp14">
   <w:abstractNum w:abstractNumId="0" w15:restartNumberingAfterBreak="0">
+    <w:nsid w:val="028D7CFA"/>
+    <w:multiLevelType w:val="hybridMultilevel"/>
+    <w:tmpl w:val="ABE86A58"/>
+    <w:lvl w:ilvl="0" w:tplc="B2E6D36E">
+      <w:start w:val="1"/>
+      <w:numFmt w:val="decimal"/>
+      <w:lvlText w:val="%1."/>
+      <w:lvlJc w:val="left"/>
+      <w:pPr>
+        <w:ind w:left="720" w:hanging="360"/>
+      </w:pPr>
+      <w:rPr>
+        <w:rFonts w:ascii="Arial" w:hAnsi="Arial" w:cs="Arial" w:hint="default"/>
+        <w:sz w:val="25"/>
+      </w:rPr>
+    </w:lvl>
+    <w:lvl w:ilvl="1" w:tplc="04090019" w:tentative="1">
+      <w:start w:val="1"/>
+      <w:numFmt w:val="lowerLetter"/>
+      <w:lvlText w:val="%2."/>
+      <w:lvlJc w:val="left"/>
+      <w:pPr>
+        <w:ind w:left="1440" w:hanging="360"/>
+      </w:pPr>
+    </w:lvl>
+    <w:lvl w:ilvl="2" w:tplc="0409001B" w:tentative="1">
+      <w:start w:val="1"/>
+      <w:numFmt w:val="lowerRoman"/>
+      <w:lvlText w:val="%3."/>
+      <w:lvlJc w:val="right"/>
+      <w:pPr>
+        <w:ind w:left="2160" w:hanging="180"/>
+      </w:pPr>
+    </w:lvl>
+    <w:lvl w:ilvl="3" w:tplc="0409000F" w:tentative="1">
+      <w:start w:val="1"/>
+      <w:numFmt w:val="decimal"/>
+      <w:lvlText w:val="%4."/>
+      <w:lvlJc w:val="left"/>
+      <w:pPr>
+        <w:ind w:left="2880" w:hanging="360"/>
+      </w:pPr>
+    </w:lvl>
+    <w:lvl w:ilvl="4" w:tplc="04090019" w:tentative="1">
+      <w:start w:val="1"/>
+      <w:numFmt w:val="lowerLetter"/>
+      <w:lvlText w:val="%5."/>
+      <w:lvlJc w:val="left"/>
+      <w:pPr>
+        <w:ind w:left="3600" w:hanging="360"/>
+      </w:pPr>
+    </w:lvl>
+    <w:lvl w:ilvl="5" w:tplc="0409001B" w:tentative="1">
+      <w:start w:val="1"/>
+      <w:numFmt w:val="lowerRoman"/>
+      <w:lvlText w:val="%6."/>
+      <w:lvlJc w:val="right"/>
+      <w:pPr>
+        <w:ind w:left="4320" w:hanging="180"/>
+      </w:pPr>
+    </w:lvl>
+    <w:lvl w:ilvl="6" w:tplc="0409000F" w:tentative="1">
+      <w:start w:val="1"/>
+      <w:numFmt w:val="decimal"/>
+      <w:lvlText w:val="%7."/>
+      <w:lvlJc w:val="left"/>
+      <w:pPr>
+        <w:ind w:left="5040" w:hanging="360"/>
+      </w:pPr>
+    </w:lvl>
+    <w:lvl w:ilvl="7" w:tplc="04090019" w:tentative="1">
+      <w:start w:val="1"/>
+      <w:numFmt w:val="lowerLetter"/>
+      <w:lvlText w:val="%8."/>
+      <w:lvlJc w:val="left"/>
+      <w:pPr>
+        <w:ind w:left="5760" w:hanging="360"/>
+      </w:pPr>
+    </w:lvl>
+    <w:lvl w:ilvl="8" w:tplc="0409001B" w:tentative="1">
+      <w:start w:val="1"/>
+      <w:numFmt w:val="lowerRoman"/>
+      <w:lvlText w:val="%9."/>
+      <w:lvlJc w:val="right"/>
+      <w:pPr>
+        <w:ind w:left="6480" w:hanging="180"/>
+      </w:pPr>
+    </w:lvl>
+  </w:abstractNum>
+  <w:abstractNum w:abstractNumId="1" w15:restartNumberingAfterBreak="0">
     <w:nsid w:val="57EA76CC"/>
     <w:multiLevelType w:val="hybridMultilevel"/>
     <w:tmpl w:val="7402F0C0"/>
@@ -520,7 +769,7 @@
       </w:pPr>
     </w:lvl>
   </w:abstractNum>
-  <w:abstractNum w:abstractNumId="1" w15:restartNumberingAfterBreak="0">
+  <w:abstractNum w:abstractNumId="2" w15:restartNumberingAfterBreak="0">
     <w:nsid w:val="5D0E2F10"/>
     <w:multiLevelType w:val="hybridMultilevel"/>
     <w:tmpl w:val="548E1B94"/>
@@ -609,7 +858,7 @@
       </w:pPr>
     </w:lvl>
   </w:abstractNum>
-  <w:abstractNum w:abstractNumId="2" w15:restartNumberingAfterBreak="0">
+  <w:abstractNum w:abstractNumId="3" w15:restartNumberingAfterBreak="0">
     <w:nsid w:val="77071D18"/>
     <w:multiLevelType w:val="hybridMultilevel"/>
     <w:tmpl w:val="9D6A6536"/>
@@ -699,13 +948,16 @@
     </w:lvl>
   </w:abstractNum>
   <w:num w:numId="1" w16cid:durableId="523135477">
-    <w:abstractNumId w:val="0"/>
+    <w:abstractNumId w:val="1"/>
   </w:num>
   <w:num w:numId="2" w16cid:durableId="1267234231">
+    <w:abstractNumId w:val="3"/>
+  </w:num>
+  <w:num w:numId="3" w16cid:durableId="1969698660">
     <w:abstractNumId w:val="2"/>
   </w:num>
-  <w:num w:numId="3" w16cid:durableId="1969698660">
-    <w:abstractNumId w:val="1"/>
+  <w:num w:numId="4" w16cid:durableId="511378977">
+    <w:abstractNumId w:val="0"/>
   </w:num>
 </w:numbering>
 </file>

</xml_diff>

<commit_message>
did 4, 5, signed
My part
</commit_message>
<xml_diff>
--- a/SWE Group 4 Charter Document.docx
+++ b/SWE Group 4 Charter Document.docx
@@ -1,190 +1,211 @@
 
 <file path=word/document.xml><?xml version="1.0" encoding="utf-8"?>
-<w:document xmlns:wpc="http://schemas.microsoft.com/office/word/2010/wordprocessingCanvas" xmlns:cx="http://schemas.microsoft.com/office/drawing/2014/chartex" xmlns:cx1="http://schemas.microsoft.com/office/drawing/2015/9/8/chartex" xmlns:cx2="http://schemas.microsoft.com/office/drawing/2015/10/21/chartex" xmlns:cx3="http://schemas.microsoft.com/office/drawing/2016/5/9/chartex" xmlns:cx4="http://schemas.microsoft.com/office/drawing/2016/5/10/chartex" xmlns:cx5="http://schemas.microsoft.com/office/drawing/2016/5/11/chartex" xmlns:cx6="http://schemas.microsoft.com/office/drawing/2016/5/12/chartex" xmlns:cx7="http://schemas.microsoft.com/office/drawing/2016/5/13/chartex" xmlns:cx8="http://schemas.microsoft.com/office/drawing/2016/5/14/chartex" xmlns:mc="http://schemas.openxmlformats.org/markup-compatibility/2006" xmlns:aink="http://schemas.microsoft.com/office/drawing/2016/ink" xmlns:am3d="http://schemas.microsoft.com/office/drawing/2017/model3d" xmlns:o="urn:schemas-microsoft-com:office:office" xmlns:oel="http://schemas.microsoft.com/office/2019/extlst" xmlns:r="http://schemas.openxmlformats.org/officeDocument/2006/relationships" xmlns:m="http://schemas.openxmlformats.org/officeDocument/2006/math" xmlns:v="urn:schemas-microsoft-com:vml" xmlns:wp14="http://schemas.microsoft.com/office/word/2010/wordprocessingDrawing" xmlns:wp="http://schemas.openxmlformats.org/drawingml/2006/wordprocessingDrawing" xmlns:w10="urn:schemas-microsoft-com:office:word" xmlns:w="http://schemas.openxmlformats.org/wordprocessingml/2006/main" xmlns:w14="http://schemas.microsoft.com/office/word/2010/wordml" xmlns:w15="http://schemas.microsoft.com/office/word/2012/wordml" xmlns:w16cex="http://schemas.microsoft.com/office/word/2018/wordml/cex" xmlns:w16cid="http://schemas.microsoft.com/office/word/2016/wordml/cid" xmlns:w16="http://schemas.microsoft.com/office/word/2018/wordml" xmlns:w16du="http://schemas.microsoft.com/office/word/2023/wordml/word16du" xmlns:w16sdtdh="http://schemas.microsoft.com/office/word/2020/wordml/sdtdatahash" xmlns:w16sdtfl="http://schemas.microsoft.com/office/word/2024/wordml/sdtformatlock" xmlns:w16se="http://schemas.microsoft.com/office/word/2015/wordml/symex" xmlns:wpg="http://schemas.microsoft.com/office/word/2010/wordprocessingGroup" xmlns:wpi="http://schemas.microsoft.com/office/word/2010/wordprocessingInk" xmlns:wne="http://schemas.microsoft.com/office/word/2006/wordml" xmlns:wps="http://schemas.microsoft.com/office/word/2010/wordprocessingShape" mc:Ignorable="w14 w15 w16se w16cid w16 w16cex w16sdtdh w16sdtfl w16du wp14">
+<w:document xmlns:wpc="http://schemas.microsoft.com/office/word/2010/wordprocessingCanvas" xmlns:cx="http://schemas.microsoft.com/office/drawing/2014/chartex" xmlns:cx1="http://schemas.microsoft.com/office/drawing/2015/9/8/chartex" xmlns:cx2="http://schemas.microsoft.com/office/drawing/2015/10/21/chartex" xmlns:cx3="http://schemas.microsoft.com/office/drawing/2016/5/9/chartex" xmlns:cx4="http://schemas.microsoft.com/office/drawing/2016/5/10/chartex" xmlns:cx5="http://schemas.microsoft.com/office/drawing/2016/5/11/chartex" xmlns:cx6="http://schemas.microsoft.com/office/drawing/2016/5/12/chartex" xmlns:cx7="http://schemas.microsoft.com/office/drawing/2016/5/13/chartex" xmlns:cx8="http://schemas.microsoft.com/office/drawing/2016/5/14/chartex" xmlns:mc="http://schemas.openxmlformats.org/markup-compatibility/2006" xmlns:aink="http://schemas.microsoft.com/office/drawing/2016/ink" xmlns:am3d="http://schemas.microsoft.com/office/drawing/2017/model3d" xmlns:o="urn:schemas-microsoft-com:office:office" xmlns:r="http://schemas.openxmlformats.org/officeDocument/2006/relationships" xmlns:m="http://schemas.openxmlformats.org/officeDocument/2006/math" xmlns:v="urn:schemas-microsoft-com:vml" xmlns:wp14="http://schemas.microsoft.com/office/word/2010/wordprocessingDrawing" xmlns:wp="http://schemas.openxmlformats.org/drawingml/2006/wordprocessingDrawing" xmlns:w10="urn:schemas-microsoft-com:office:word" xmlns:w="http://schemas.openxmlformats.org/wordprocessingml/2006/main" xmlns:w14="http://schemas.microsoft.com/office/word/2010/wordml" xmlns:w15="http://schemas.microsoft.com/office/word/2012/wordml" xmlns:w16cex="http://schemas.microsoft.com/office/word/2018/wordml/cex" xmlns:w16cid="http://schemas.microsoft.com/office/word/2016/wordml/cid" xmlns:w16="http://schemas.microsoft.com/office/word/2018/wordml" xmlns:w16sdtdh="http://schemas.microsoft.com/office/word/2020/wordml/sdtdatahash" xmlns:w16se="http://schemas.microsoft.com/office/word/2015/wordml/symex" xmlns:wpg="http://schemas.microsoft.com/office/word/2010/wordprocessingGroup" xmlns:wpi="http://schemas.microsoft.com/office/word/2010/wordprocessingInk" xmlns:wne="http://schemas.microsoft.com/office/word/2006/wordml" xmlns:wps="http://schemas.microsoft.com/office/word/2010/wordprocessingShape" mc:Ignorable="w14 w15 w16se w16cid w16 w16cex w16sdtdh wp14">
   <w:body>
     <w:p>
       <w:pPr>
-        <w:pStyle w:val="ListParagraph"/>
-        <w:numPr>
-          <w:ilvl w:val="0"/>
-          <w:numId w:val="2"/>
-        </w:numPr>
+        <w:spacing w:after="0" w:line="240" w:lineRule="auto"/>
+        <w:rPr>
+          <w:rFonts w:ascii="Arial" w:eastAsia="Times New Roman" w:hAnsi="Arial" w:cs="Arial"/>
+          <w:color w:val="000000"/>
+          <w:kern w:val="0"/>
+          <w:sz w:val="25"/>
+          <w:szCs w:val="25"/>
+          <w14:ligatures w14:val="none"/>
+        </w:rPr>
+      </w:pPr>
+    </w:p>
+    <w:p>
+      <w:pPr>
+        <w:spacing w:after="0" w:line="240" w:lineRule="auto"/>
+        <w:rPr>
+          <w:rFonts w:ascii="Arial" w:eastAsia="Times New Roman" w:hAnsi="Arial" w:cs="Arial"/>
+          <w:color w:val="000000"/>
+          <w:kern w:val="0"/>
+          <w:sz w:val="25"/>
+          <w:szCs w:val="25"/>
+          <w14:ligatures w14:val="none"/>
+        </w:rPr>
       </w:pPr>
       <w:r>
-        <w:t>Meeting Availability Expectations: Each member is expected to attend at least one weekly meeting lasting for approximately one hour.</w:t>
+        <w:rPr>
+          <w:rFonts w:ascii="Lato" w:eastAsia="Times New Roman" w:hAnsi="Lato" w:cs="Times New Roman"/>
+          <w:color w:val="000000"/>
+          <w:kern w:val="0"/>
+          <w14:ligatures w14:val="none"/>
+        </w:rPr>
+        <w:br/>
+      </w:r>
+      <w:r>
+        <w:rPr>
+          <w:rFonts w:ascii="Arial" w:eastAsia="Times New Roman" w:hAnsi="Arial" w:cs="Arial"/>
+          <w:color w:val="000000"/>
+          <w:kern w:val="0"/>
+          <w:sz w:val="25"/>
+          <w:szCs w:val="25"/>
+          <w14:ligatures w14:val="none"/>
+        </w:rPr>
+        <w:t>5. Procedure for adopting policies (</w:t>
+      </w:r>
+      <w:proofErr w:type="gramStart"/>
+      <w:r>
+        <w:rPr>
+          <w:rFonts w:ascii="Arial" w:eastAsia="Times New Roman" w:hAnsi="Arial" w:cs="Arial"/>
+          <w:color w:val="000000"/>
+          <w:kern w:val="0"/>
+          <w:sz w:val="25"/>
+          <w:szCs w:val="25"/>
+          <w14:ligatures w14:val="none"/>
+        </w:rPr>
+        <w:t>e.g.</w:t>
+      </w:r>
+      <w:proofErr w:type="gramEnd"/>
+      <w:r>
+        <w:rPr>
+          <w:rFonts w:ascii="Arial" w:eastAsia="Times New Roman" w:hAnsi="Arial" w:cs="Arial"/>
+          <w:color w:val="000000"/>
+          <w:kern w:val="0"/>
+          <w:sz w:val="25"/>
+          <w:szCs w:val="25"/>
+          <w14:ligatures w14:val="none"/>
+        </w:rPr>
+        <w:t xml:space="preserve"> code style, code check-in steps, documentation</w:t>
+      </w:r>
+      <w:r>
+        <w:rPr>
+          <w:rFonts w:ascii="Lato" w:eastAsia="Times New Roman" w:hAnsi="Lato" w:cs="Times New Roman"/>
+          <w:color w:val="000000"/>
+          <w:kern w:val="0"/>
+          <w14:ligatures w14:val="none"/>
+        </w:rPr>
+        <w:t xml:space="preserve"> </w:t>
+      </w:r>
+      <w:r>
+        <w:rPr>
+          <w:rFonts w:ascii="Arial" w:eastAsia="Times New Roman" w:hAnsi="Arial" w:cs="Arial"/>
+          <w:color w:val="000000"/>
+          <w:kern w:val="0"/>
+          <w:sz w:val="25"/>
+          <w:szCs w:val="25"/>
+          <w14:ligatures w14:val="none"/>
+        </w:rPr>
+        <w:t>updates)</w:t>
+      </w:r>
+      <w:r>
+        <w:rPr>
+          <w:rFonts w:ascii="Arial" w:eastAsia="Times New Roman" w:hAnsi="Arial" w:cs="Arial"/>
+          <w:color w:val="000000"/>
+          <w:kern w:val="0"/>
+          <w:sz w:val="25"/>
+          <w:szCs w:val="25"/>
+          <w14:ligatures w14:val="none"/>
+        </w:rPr>
+        <w:t xml:space="preserve">: </w:t>
+      </w:r>
+      <w:r>
+        <w:rPr>
+          <w:rFonts w:ascii="Arial" w:eastAsia="Times New Roman" w:hAnsi="Arial" w:cs="Arial"/>
+          <w:color w:val="000000"/>
+          <w:kern w:val="0"/>
+          <w:sz w:val="25"/>
+          <w:szCs w:val="25"/>
+          <w14:ligatures w14:val="none"/>
+        </w:rPr>
+        <w:t>Group vote online, ensure that everyone is informed of the policy. Also make sure it is possible by every member.</w:t>
+      </w:r>
+      <w:r>
+        <w:rPr>
+          <w:rFonts w:ascii="Lato" w:eastAsia="Times New Roman" w:hAnsi="Lato" w:cs="Times New Roman"/>
+          <w:color w:val="000000"/>
+          <w:kern w:val="0"/>
+          <w14:ligatures w14:val="none"/>
+        </w:rPr>
+        <w:br/>
+      </w:r>
+      <w:r>
+        <w:rPr>
+          <w:rFonts w:ascii="Arial" w:eastAsia="Times New Roman" w:hAnsi="Arial" w:cs="Arial"/>
+          <w:color w:val="000000"/>
+          <w:kern w:val="0"/>
+          <w:sz w:val="25"/>
+          <w:szCs w:val="25"/>
+          <w14:ligatures w14:val="none"/>
+        </w:rPr>
+        <w:t>6. if you adopt such a policy during the initial meeting, put it here</w:t>
+      </w:r>
+      <w:r>
+        <w:rPr>
+          <w:rFonts w:ascii="Arial" w:eastAsia="Times New Roman" w:hAnsi="Arial" w:cs="Arial"/>
+          <w:color w:val="000000"/>
+          <w:kern w:val="0"/>
+          <w:sz w:val="25"/>
+          <w:szCs w:val="25"/>
+          <w14:ligatures w14:val="none"/>
+        </w:rPr>
+        <w:t xml:space="preserve">: </w:t>
       </w:r>
     </w:p>
     <w:p>
       <w:pPr>
-        <w:pStyle w:val="ListParagraph"/>
-      </w:pPr>
-    </w:p>
-    <w:p>
-      <w:pPr>
-        <w:pStyle w:val="ListParagraph"/>
-        <w:numPr>
-          <w:ilvl w:val="0"/>
-          <w:numId w:val="2"/>
-        </w:numPr>
+        <w:spacing w:after="0" w:line="240" w:lineRule="auto"/>
+        <w:rPr>
+          <w:rFonts w:ascii="Arial" w:eastAsia="Times New Roman" w:hAnsi="Arial" w:cs="Arial"/>
+          <w:color w:val="000000"/>
+          <w:kern w:val="0"/>
+          <w:sz w:val="25"/>
+          <w:szCs w:val="25"/>
+          <w14:ligatures w14:val="none"/>
+        </w:rPr>
       </w:pPr>
       <w:r>
-        <w:t xml:space="preserve">Response Time Expectations: Each member is expected to respond withing 24 hours of the initial message </w:t>
+        <w:rPr>
+          <w:rFonts w:ascii="Arial" w:eastAsia="Times New Roman" w:hAnsi="Arial" w:cs="Arial"/>
+          <w:color w:val="000000"/>
+          <w:kern w:val="0"/>
+          <w:sz w:val="25"/>
+          <w:szCs w:val="25"/>
+          <w14:ligatures w14:val="none"/>
+        </w:rPr>
+        <w:t>N/A</w:t>
       </w:r>
     </w:p>
     <w:p>
       <w:pPr>
-        <w:pStyle w:val="ListParagraph"/>
+        <w:spacing w:after="0" w:line="240" w:lineRule="auto"/>
+        <w:rPr>
+          <w:rFonts w:ascii="Arial" w:eastAsia="Times New Roman" w:hAnsi="Arial" w:cs="Arial"/>
+          <w:color w:val="000000"/>
+          <w:kern w:val="0"/>
+          <w:sz w:val="25"/>
+          <w:szCs w:val="25"/>
+          <w14:ligatures w14:val="none"/>
+        </w:rPr>
       </w:pPr>
     </w:p>
     <w:p>
       <w:pPr>
-        <w:pStyle w:val="ListParagraph"/>
-        <w:numPr>
-          <w:ilvl w:val="0"/>
-          <w:numId w:val="2"/>
-        </w:numPr>
+        <w:spacing w:after="0" w:line="240" w:lineRule="auto"/>
+        <w:rPr>
+          <w:rFonts w:ascii="Lato" w:eastAsia="Times New Roman" w:hAnsi="Lato" w:cs="Times New Roman"/>
+          <w:color w:val="000000"/>
+          <w:kern w:val="0"/>
+          <w14:ligatures w14:val="none"/>
+        </w:rPr>
       </w:pPr>
     </w:p>
     <w:p>
       <w:pPr>
-        <w:pStyle w:val="ListParagraph"/>
+        <w:spacing w:after="0" w:line="240" w:lineRule="auto"/>
+        <w:rPr>
+          <w:rFonts w:ascii="Times New Roman" w:eastAsia="Times New Roman" w:hAnsi="Times New Roman" w:cs="Times New Roman"/>
+          <w:kern w:val="0"/>
+          <w14:ligatures w14:val="none"/>
+        </w:rPr>
       </w:pPr>
     </w:p>
     <w:p>
-      <w:pPr>
-        <w:pStyle w:val="ListParagraph"/>
-        <w:numPr>
-          <w:ilvl w:val="0"/>
-          <w:numId w:val="2"/>
-        </w:numPr>
-      </w:pPr>
-    </w:p>
-    <w:p>
-      <w:pPr>
-        <w:pStyle w:val="ListParagraph"/>
-      </w:pPr>
-    </w:p>
-    <w:p>
-      <w:pPr>
-        <w:pStyle w:val="ListParagraph"/>
-        <w:numPr>
-          <w:ilvl w:val="0"/>
-          <w:numId w:val="2"/>
-        </w:numPr>
-      </w:pPr>
       <w:r>
-        <w:t>Group Decision Procedure</w:t>
-      </w:r>
-      <w:r>
-        <w:t>: Majority group votes are the deciding factor for all policy adoptions, along with other decisions that involve the group or charter. If a group member is not informed of the vote, the entire voting process will be void and must recur with all members. If a member is informed of the vote with proper prior notice but</w:t>
-      </w:r>
-      <w:r>
-        <w:t xml:space="preserve"> still</w:t>
-      </w:r>
-      <w:r>
-        <w:t xml:space="preserve"> does not </w:t>
-      </w:r>
-      <w:r>
-        <w:t>participate, the vote will continue.</w:t>
-      </w:r>
-    </w:p>
-    <w:p>
-      <w:pPr>
-        <w:pStyle w:val="ListParagraph"/>
-      </w:pPr>
-    </w:p>
-    <w:p>
-      <w:pPr>
-        <w:pStyle w:val="ListParagraph"/>
-        <w:numPr>
-          <w:ilvl w:val="0"/>
-          <w:numId w:val="2"/>
-        </w:numPr>
-      </w:pPr>
-      <w:r>
-        <w:t>Group Offences: If a member of the group is absent from a meeting without prior notice, doesn’t complete assigned work for a sprint, or is hostile towards other members of the group, they will have committed a group offence and will be warned by the other group members about their offence. Following the offence, if the group member continues to commit group offences, a group meeting will be held to discuss the offences. If the group member committing the offence is not present or if no agreement is reached through the meeting, the other group members will contact the instructor or a TA to discuss the matter, including proper evidence of the offences.</w:t>
-      </w:r>
-    </w:p>
-    <w:p>
-      <w:pPr>
-        <w:pStyle w:val="ListParagraph"/>
-      </w:pPr>
-    </w:p>
-    <w:p>
-      <w:pPr>
-        <w:pStyle w:val="ListParagraph"/>
-        <w:numPr>
-          <w:ilvl w:val="0"/>
-          <w:numId w:val="2"/>
-        </w:numPr>
-      </w:pPr>
-      <w:r>
-        <w:t>Signatures:</w:t>
-      </w:r>
-    </w:p>
-    <w:p>
-      <w:pPr>
-        <w:pStyle w:val="ListParagraph"/>
-      </w:pPr>
-    </w:p>
-    <w:p>
-      <w:pPr>
-        <w:pStyle w:val="ListParagraph"/>
-      </w:pPr>
-      <w:r>
-        <w:t>We, the group named _________ agree to uphold the values of the charter to the best of our ability.</w:t>
-      </w:r>
-    </w:p>
-    <w:p>
-      <w:pPr>
-        <w:pStyle w:val="ListParagraph"/>
-      </w:pPr>
-    </w:p>
-    <w:p>
-      <w:pPr>
-        <w:pStyle w:val="ListParagraph"/>
-      </w:pPr>
-      <w:r>
-        <w:t>Name: ______________                   Date: _______</w:t>
-      </w:r>
-    </w:p>
-    <w:p>
-      <w:pPr>
-        <w:pStyle w:val="ListParagraph"/>
-      </w:pPr>
-    </w:p>
-    <w:p>
-      <w:pPr>
-        <w:pStyle w:val="ListParagraph"/>
-      </w:pPr>
-      <w:r>
-        <w:t>Name: ______________                   Date: _______</w:t>
-      </w:r>
-    </w:p>
-    <w:p>
-      <w:pPr>
-        <w:pStyle w:val="ListParagraph"/>
-      </w:pPr>
-    </w:p>
-    <w:p>
-      <w:pPr>
-        <w:pStyle w:val="ListParagraph"/>
-      </w:pPr>
-      <w:r>
-        <w:t>Name: ______________                   Date: _______</w:t>
-      </w:r>
-    </w:p>
-    <w:p>
-      <w:pPr>
-        <w:pStyle w:val="ListParagraph"/>
-      </w:pPr>
-    </w:p>
-    <w:p>
-      <w:pPr>
-        <w:pStyle w:val="ListParagraph"/>
-      </w:pPr>
-      <w:r>
-        <w:t>Name: ______________                   Date: _______</w:t>
+        <w:t>Cayden Hannon</w:t>
       </w:r>
     </w:p>
     <w:sectPr>
@@ -199,7 +220,7 @@
 </file>
 
 <file path=word/endnotes.xml><?xml version="1.0" encoding="utf-8"?>
-<w:endnotes xmlns:wpc="http://schemas.microsoft.com/office/word/2010/wordprocessingCanvas" xmlns:cx="http://schemas.microsoft.com/office/drawing/2014/chartex" xmlns:cx1="http://schemas.microsoft.com/office/drawing/2015/9/8/chartex" xmlns:cx2="http://schemas.microsoft.com/office/drawing/2015/10/21/chartex" xmlns:cx3="http://schemas.microsoft.com/office/drawing/2016/5/9/chartex" xmlns:cx4="http://schemas.microsoft.com/office/drawing/2016/5/10/chartex" xmlns:cx5="http://schemas.microsoft.com/office/drawing/2016/5/11/chartex" xmlns:cx6="http://schemas.microsoft.com/office/drawing/2016/5/12/chartex" xmlns:cx7="http://schemas.microsoft.com/office/drawing/2016/5/13/chartex" xmlns:cx8="http://schemas.microsoft.com/office/drawing/2016/5/14/chartex" xmlns:mc="http://schemas.openxmlformats.org/markup-compatibility/2006" xmlns:aink="http://schemas.microsoft.com/office/drawing/2016/ink" xmlns:am3d="http://schemas.microsoft.com/office/drawing/2017/model3d" xmlns:o="urn:schemas-microsoft-com:office:office" xmlns:oel="http://schemas.microsoft.com/office/2019/extlst" xmlns:r="http://schemas.openxmlformats.org/officeDocument/2006/relationships" xmlns:m="http://schemas.openxmlformats.org/officeDocument/2006/math" xmlns:v="urn:schemas-microsoft-com:vml" xmlns:wp14="http://schemas.microsoft.com/office/word/2010/wordprocessingDrawing" xmlns:wp="http://schemas.openxmlformats.org/drawingml/2006/wordprocessingDrawing" xmlns:w10="urn:schemas-microsoft-com:office:word" xmlns:w="http://schemas.openxmlformats.org/wordprocessingml/2006/main" xmlns:w14="http://schemas.microsoft.com/office/word/2010/wordml" xmlns:w15="http://schemas.microsoft.com/office/word/2012/wordml" xmlns:w16cex="http://schemas.microsoft.com/office/word/2018/wordml/cex" xmlns:w16cid="http://schemas.microsoft.com/office/word/2016/wordml/cid" xmlns:w16="http://schemas.microsoft.com/office/word/2018/wordml" xmlns:w16du="http://schemas.microsoft.com/office/word/2023/wordml/word16du" xmlns:w16sdtdh="http://schemas.microsoft.com/office/word/2020/wordml/sdtdatahash" xmlns:w16sdtfl="http://schemas.microsoft.com/office/word/2024/wordml/sdtformatlock" xmlns:w16se="http://schemas.microsoft.com/office/word/2015/wordml/symex" xmlns:wpg="http://schemas.microsoft.com/office/word/2010/wordprocessingGroup" xmlns:wpi="http://schemas.microsoft.com/office/word/2010/wordprocessingInk" xmlns:wne="http://schemas.microsoft.com/office/word/2006/wordml" xmlns:wps="http://schemas.microsoft.com/office/word/2010/wordprocessingShape" mc:Ignorable="w14 w15 w16se w16cid w16 w16cex w16sdtdh w16sdtfl w16du wp14">
+<w:endnotes xmlns:wpc="http://schemas.microsoft.com/office/word/2010/wordprocessingCanvas" xmlns:cx="http://schemas.microsoft.com/office/drawing/2014/chartex" xmlns:cx1="http://schemas.microsoft.com/office/drawing/2015/9/8/chartex" xmlns:cx2="http://schemas.microsoft.com/office/drawing/2015/10/21/chartex" xmlns:cx3="http://schemas.microsoft.com/office/drawing/2016/5/9/chartex" xmlns:cx4="http://schemas.microsoft.com/office/drawing/2016/5/10/chartex" xmlns:cx5="http://schemas.microsoft.com/office/drawing/2016/5/11/chartex" xmlns:cx6="http://schemas.microsoft.com/office/drawing/2016/5/12/chartex" xmlns:cx7="http://schemas.microsoft.com/office/drawing/2016/5/13/chartex" xmlns:cx8="http://schemas.microsoft.com/office/drawing/2016/5/14/chartex" xmlns:mc="http://schemas.openxmlformats.org/markup-compatibility/2006" xmlns:aink="http://schemas.microsoft.com/office/drawing/2016/ink" xmlns:am3d="http://schemas.microsoft.com/office/drawing/2017/model3d" xmlns:o="urn:schemas-microsoft-com:office:office" xmlns:r="http://schemas.openxmlformats.org/officeDocument/2006/relationships" xmlns:m="http://schemas.openxmlformats.org/officeDocument/2006/math" xmlns:v="urn:schemas-microsoft-com:vml" xmlns:wp14="http://schemas.microsoft.com/office/word/2010/wordprocessingDrawing" xmlns:wp="http://schemas.openxmlformats.org/drawingml/2006/wordprocessingDrawing" xmlns:w10="urn:schemas-microsoft-com:office:word" xmlns:w="http://schemas.openxmlformats.org/wordprocessingml/2006/main" xmlns:w14="http://schemas.microsoft.com/office/word/2010/wordml" xmlns:w15="http://schemas.microsoft.com/office/word/2012/wordml" xmlns:w16cex="http://schemas.microsoft.com/office/word/2018/wordml/cex" xmlns:w16cid="http://schemas.microsoft.com/office/word/2016/wordml/cid" xmlns:w16="http://schemas.microsoft.com/office/word/2018/wordml" xmlns:w16sdtdh="http://schemas.microsoft.com/office/word/2020/wordml/sdtdatahash" xmlns:w16se="http://schemas.microsoft.com/office/word/2015/wordml/symex" xmlns:wpg="http://schemas.microsoft.com/office/word/2010/wordprocessingGroup" xmlns:wpi="http://schemas.microsoft.com/office/word/2010/wordprocessingInk" xmlns:wne="http://schemas.microsoft.com/office/word/2006/wordml" xmlns:wps="http://schemas.microsoft.com/office/word/2010/wordprocessingShape" mc:Ignorable="w14 w15 w16se w16cid w16 w16cex w16sdtdh wp14">
   <w:endnote w:type="separator" w:id="-1">
     <w:p>
       <w:pPr>
@@ -231,7 +252,7 @@
 </file>
 
 <file path=word/footnotes.xml><?xml version="1.0" encoding="utf-8"?>
-<w:footnotes xmlns:wpc="http://schemas.microsoft.com/office/word/2010/wordprocessingCanvas" xmlns:cx="http://schemas.microsoft.com/office/drawing/2014/chartex" xmlns:cx1="http://schemas.microsoft.com/office/drawing/2015/9/8/chartex" xmlns:cx2="http://schemas.microsoft.com/office/drawing/2015/10/21/chartex" xmlns:cx3="http://schemas.microsoft.com/office/drawing/2016/5/9/chartex" xmlns:cx4="http://schemas.microsoft.com/office/drawing/2016/5/10/chartex" xmlns:cx5="http://schemas.microsoft.com/office/drawing/2016/5/11/chartex" xmlns:cx6="http://schemas.microsoft.com/office/drawing/2016/5/12/chartex" xmlns:cx7="http://schemas.microsoft.com/office/drawing/2016/5/13/chartex" xmlns:cx8="http://schemas.microsoft.com/office/drawing/2016/5/14/chartex" xmlns:mc="http://schemas.openxmlformats.org/markup-compatibility/2006" xmlns:aink="http://schemas.microsoft.com/office/drawing/2016/ink" xmlns:am3d="http://schemas.microsoft.com/office/drawing/2017/model3d" xmlns:o="urn:schemas-microsoft-com:office:office" xmlns:oel="http://schemas.microsoft.com/office/2019/extlst" xmlns:r="http://schemas.openxmlformats.org/officeDocument/2006/relationships" xmlns:m="http://schemas.openxmlformats.org/officeDocument/2006/math" xmlns:v="urn:schemas-microsoft-com:vml" xmlns:wp14="http://schemas.microsoft.com/office/word/2010/wordprocessingDrawing" xmlns:wp="http://schemas.openxmlformats.org/drawingml/2006/wordprocessingDrawing" xmlns:w10="urn:schemas-microsoft-com:office:word" xmlns:w="http://schemas.openxmlformats.org/wordprocessingml/2006/main" xmlns:w14="http://schemas.microsoft.com/office/word/2010/wordml" xmlns:w15="http://schemas.microsoft.com/office/word/2012/wordml" xmlns:w16cex="http://schemas.microsoft.com/office/word/2018/wordml/cex" xmlns:w16cid="http://schemas.microsoft.com/office/word/2016/wordml/cid" xmlns:w16="http://schemas.microsoft.com/office/word/2018/wordml" xmlns:w16du="http://schemas.microsoft.com/office/word/2023/wordml/word16du" xmlns:w16sdtdh="http://schemas.microsoft.com/office/word/2020/wordml/sdtdatahash" xmlns:w16sdtfl="http://schemas.microsoft.com/office/word/2024/wordml/sdtformatlock" xmlns:w16se="http://schemas.microsoft.com/office/word/2015/wordml/symex" xmlns:wpg="http://schemas.microsoft.com/office/word/2010/wordprocessingGroup" xmlns:wpi="http://schemas.microsoft.com/office/word/2010/wordprocessingInk" xmlns:wne="http://schemas.microsoft.com/office/word/2006/wordml" xmlns:wps="http://schemas.microsoft.com/office/word/2010/wordprocessingShape" mc:Ignorable="w14 w15 w16se w16cid w16 w16cex w16sdtdh w16sdtfl w16du wp14">
+<w:footnotes xmlns:wpc="http://schemas.microsoft.com/office/word/2010/wordprocessingCanvas" xmlns:cx="http://schemas.microsoft.com/office/drawing/2014/chartex" xmlns:cx1="http://schemas.microsoft.com/office/drawing/2015/9/8/chartex" xmlns:cx2="http://schemas.microsoft.com/office/drawing/2015/10/21/chartex" xmlns:cx3="http://schemas.microsoft.com/office/drawing/2016/5/9/chartex" xmlns:cx4="http://schemas.microsoft.com/office/drawing/2016/5/10/chartex" xmlns:cx5="http://schemas.microsoft.com/office/drawing/2016/5/11/chartex" xmlns:cx6="http://schemas.microsoft.com/office/drawing/2016/5/12/chartex" xmlns:cx7="http://schemas.microsoft.com/office/drawing/2016/5/13/chartex" xmlns:cx8="http://schemas.microsoft.com/office/drawing/2016/5/14/chartex" xmlns:mc="http://schemas.openxmlformats.org/markup-compatibility/2006" xmlns:aink="http://schemas.microsoft.com/office/drawing/2016/ink" xmlns:am3d="http://schemas.microsoft.com/office/drawing/2017/model3d" xmlns:o="urn:schemas-microsoft-com:office:office" xmlns:r="http://schemas.openxmlformats.org/officeDocument/2006/relationships" xmlns:m="http://schemas.openxmlformats.org/officeDocument/2006/math" xmlns:v="urn:schemas-microsoft-com:vml" xmlns:wp14="http://schemas.microsoft.com/office/word/2010/wordprocessingDrawing" xmlns:wp="http://schemas.openxmlformats.org/drawingml/2006/wordprocessingDrawing" xmlns:w10="urn:schemas-microsoft-com:office:word" xmlns:w="http://schemas.openxmlformats.org/wordprocessingml/2006/main" xmlns:w14="http://schemas.microsoft.com/office/word/2010/wordml" xmlns:w15="http://schemas.microsoft.com/office/word/2012/wordml" xmlns:w16cex="http://schemas.microsoft.com/office/word/2018/wordml/cex" xmlns:w16cid="http://schemas.microsoft.com/office/word/2016/wordml/cid" xmlns:w16="http://schemas.microsoft.com/office/word/2018/wordml" xmlns:w16sdtdh="http://schemas.microsoft.com/office/word/2020/wordml/sdtdatahash" xmlns:w16se="http://schemas.microsoft.com/office/word/2015/wordml/symex" xmlns:wpg="http://schemas.microsoft.com/office/word/2010/wordprocessingGroup" xmlns:wpi="http://schemas.microsoft.com/office/word/2010/wordprocessingInk" xmlns:wne="http://schemas.microsoft.com/office/word/2006/wordml" xmlns:wps="http://schemas.microsoft.com/office/word/2010/wordprocessingShape" mc:Ignorable="w14 w15 w16se w16cid w16 w16cex w16sdtdh wp14">
   <w:footnote w:type="separator" w:id="-1">
     <w:p>
       <w:pPr>
@@ -263,7 +284,7 @@
 </file>
 
 <file path=word/header1.xml><?xml version="1.0" encoding="utf-8"?>
-<w:hdr xmlns:wpc="http://schemas.microsoft.com/office/word/2010/wordprocessingCanvas" xmlns:cx="http://schemas.microsoft.com/office/drawing/2014/chartex" xmlns:cx1="http://schemas.microsoft.com/office/drawing/2015/9/8/chartex" xmlns:cx2="http://schemas.microsoft.com/office/drawing/2015/10/21/chartex" xmlns:cx3="http://schemas.microsoft.com/office/drawing/2016/5/9/chartex" xmlns:cx4="http://schemas.microsoft.com/office/drawing/2016/5/10/chartex" xmlns:cx5="http://schemas.microsoft.com/office/drawing/2016/5/11/chartex" xmlns:cx6="http://schemas.microsoft.com/office/drawing/2016/5/12/chartex" xmlns:cx7="http://schemas.microsoft.com/office/drawing/2016/5/13/chartex" xmlns:cx8="http://schemas.microsoft.com/office/drawing/2016/5/14/chartex" xmlns:mc="http://schemas.openxmlformats.org/markup-compatibility/2006" xmlns:aink="http://schemas.microsoft.com/office/drawing/2016/ink" xmlns:am3d="http://schemas.microsoft.com/office/drawing/2017/model3d" xmlns:o="urn:schemas-microsoft-com:office:office" xmlns:oel="http://schemas.microsoft.com/office/2019/extlst" xmlns:r="http://schemas.openxmlformats.org/officeDocument/2006/relationships" xmlns:m="http://schemas.openxmlformats.org/officeDocument/2006/math" xmlns:v="urn:schemas-microsoft-com:vml" xmlns:wp14="http://schemas.microsoft.com/office/word/2010/wordprocessingDrawing" xmlns:wp="http://schemas.openxmlformats.org/drawingml/2006/wordprocessingDrawing" xmlns:w10="urn:schemas-microsoft-com:office:word" xmlns:w="http://schemas.openxmlformats.org/wordprocessingml/2006/main" xmlns:w14="http://schemas.microsoft.com/office/word/2010/wordml" xmlns:w15="http://schemas.microsoft.com/office/word/2012/wordml" xmlns:w16cex="http://schemas.microsoft.com/office/word/2018/wordml/cex" xmlns:w16cid="http://schemas.microsoft.com/office/word/2016/wordml/cid" xmlns:w16="http://schemas.microsoft.com/office/word/2018/wordml" xmlns:w16du="http://schemas.microsoft.com/office/word/2023/wordml/word16du" xmlns:w16sdtdh="http://schemas.microsoft.com/office/word/2020/wordml/sdtdatahash" xmlns:w16sdtfl="http://schemas.microsoft.com/office/word/2024/wordml/sdtformatlock" xmlns:w16se="http://schemas.microsoft.com/office/word/2015/wordml/symex" xmlns:wpg="http://schemas.microsoft.com/office/word/2010/wordprocessingGroup" xmlns:wpi="http://schemas.microsoft.com/office/word/2010/wordprocessingInk" xmlns:wne="http://schemas.microsoft.com/office/word/2006/wordml" xmlns:wps="http://schemas.microsoft.com/office/word/2010/wordprocessingShape" mc:Ignorable="w14 w15 w16se w16cid w16 w16cex w16sdtdh w16sdtfl w16du wp14">
+<w:hdr xmlns:wpc="http://schemas.microsoft.com/office/word/2010/wordprocessingCanvas" xmlns:cx="http://schemas.microsoft.com/office/drawing/2014/chartex" xmlns:cx1="http://schemas.microsoft.com/office/drawing/2015/9/8/chartex" xmlns:cx2="http://schemas.microsoft.com/office/drawing/2015/10/21/chartex" xmlns:cx3="http://schemas.microsoft.com/office/drawing/2016/5/9/chartex" xmlns:cx4="http://schemas.microsoft.com/office/drawing/2016/5/10/chartex" xmlns:cx5="http://schemas.microsoft.com/office/drawing/2016/5/11/chartex" xmlns:cx6="http://schemas.microsoft.com/office/drawing/2016/5/12/chartex" xmlns:cx7="http://schemas.microsoft.com/office/drawing/2016/5/13/chartex" xmlns:cx8="http://schemas.microsoft.com/office/drawing/2016/5/14/chartex" xmlns:mc="http://schemas.openxmlformats.org/markup-compatibility/2006" xmlns:aink="http://schemas.microsoft.com/office/drawing/2016/ink" xmlns:am3d="http://schemas.microsoft.com/office/drawing/2017/model3d" xmlns:o="urn:schemas-microsoft-com:office:office" xmlns:r="http://schemas.openxmlformats.org/officeDocument/2006/relationships" xmlns:m="http://schemas.openxmlformats.org/officeDocument/2006/math" xmlns:v="urn:schemas-microsoft-com:vml" xmlns:wp14="http://schemas.microsoft.com/office/word/2010/wordprocessingDrawing" xmlns:wp="http://schemas.openxmlformats.org/drawingml/2006/wordprocessingDrawing" xmlns:w10="urn:schemas-microsoft-com:office:word" xmlns:w="http://schemas.openxmlformats.org/wordprocessingml/2006/main" xmlns:w14="http://schemas.microsoft.com/office/word/2010/wordml" xmlns:w15="http://schemas.microsoft.com/office/word/2012/wordml" xmlns:w16cex="http://schemas.microsoft.com/office/word/2018/wordml/cex" xmlns:w16cid="http://schemas.microsoft.com/office/word/2016/wordml/cid" xmlns:w16="http://schemas.microsoft.com/office/word/2018/wordml" xmlns:w16sdtdh="http://schemas.microsoft.com/office/word/2020/wordml/sdtdatahash" xmlns:w16se="http://schemas.microsoft.com/office/word/2015/wordml/symex" xmlns:wpg="http://schemas.microsoft.com/office/word/2010/wordprocessingGroup" xmlns:wpi="http://schemas.microsoft.com/office/word/2010/wordprocessingInk" xmlns:wne="http://schemas.microsoft.com/office/word/2006/wordml" xmlns:wps="http://schemas.microsoft.com/office/word/2010/wordprocessingShape" mc:Ignorable="w14 w15 w16se w16cid w16 w16cex w16sdtdh wp14">
   <w:p>
     <w:pPr>
       <w:pStyle w:val="Header"/>
@@ -294,7 +315,7 @@
 </file>
 
 <file path=word/numbering.xml><?xml version="1.0" encoding="utf-8"?>
-<w:numbering xmlns:wpc="http://schemas.microsoft.com/office/word/2010/wordprocessingCanvas" xmlns:cx="http://schemas.microsoft.com/office/drawing/2014/chartex" xmlns:cx1="http://schemas.microsoft.com/office/drawing/2015/9/8/chartex" xmlns:cx2="http://schemas.microsoft.com/office/drawing/2015/10/21/chartex" xmlns:cx3="http://schemas.microsoft.com/office/drawing/2016/5/9/chartex" xmlns:cx4="http://schemas.microsoft.com/office/drawing/2016/5/10/chartex" xmlns:cx5="http://schemas.microsoft.com/office/drawing/2016/5/11/chartex" xmlns:cx6="http://schemas.microsoft.com/office/drawing/2016/5/12/chartex" xmlns:cx7="http://schemas.microsoft.com/office/drawing/2016/5/13/chartex" xmlns:cx8="http://schemas.microsoft.com/office/drawing/2016/5/14/chartex" xmlns:mc="http://schemas.openxmlformats.org/markup-compatibility/2006" xmlns:aink="http://schemas.microsoft.com/office/drawing/2016/ink" xmlns:am3d="http://schemas.microsoft.com/office/drawing/2017/model3d" xmlns:o="urn:schemas-microsoft-com:office:office" xmlns:oel="http://schemas.microsoft.com/office/2019/extlst" xmlns:r="http://schemas.openxmlformats.org/officeDocument/2006/relationships" xmlns:m="http://schemas.openxmlformats.org/officeDocument/2006/math" xmlns:v="urn:schemas-microsoft-com:vml" xmlns:wp14="http://schemas.microsoft.com/office/word/2010/wordprocessingDrawing" xmlns:wp="http://schemas.openxmlformats.org/drawingml/2006/wordprocessingDrawing" xmlns:w10="urn:schemas-microsoft-com:office:word" xmlns:w="http://schemas.openxmlformats.org/wordprocessingml/2006/main" xmlns:w14="http://schemas.microsoft.com/office/word/2010/wordml" xmlns:w15="http://schemas.microsoft.com/office/word/2012/wordml" xmlns:w16cex="http://schemas.microsoft.com/office/word/2018/wordml/cex" xmlns:w16cid="http://schemas.microsoft.com/office/word/2016/wordml/cid" xmlns:w16="http://schemas.microsoft.com/office/word/2018/wordml" xmlns:w16du="http://schemas.microsoft.com/office/word/2023/wordml/word16du" xmlns:w16sdtdh="http://schemas.microsoft.com/office/word/2020/wordml/sdtdatahash" xmlns:w16sdtfl="http://schemas.microsoft.com/office/word/2024/wordml/sdtformatlock" xmlns:w16se="http://schemas.microsoft.com/office/word/2015/wordml/symex" xmlns:wpg="http://schemas.microsoft.com/office/word/2010/wordprocessingGroup" xmlns:wpi="http://schemas.microsoft.com/office/word/2010/wordprocessingInk" xmlns:wne="http://schemas.microsoft.com/office/word/2006/wordml" xmlns:wps="http://schemas.microsoft.com/office/word/2010/wordprocessingShape" mc:Ignorable="w14 w15 w16se w16cid w16 w16cex w16sdtdh w16sdtfl w16du wp14">
+<w:numbering xmlns:wpc="http://schemas.microsoft.com/office/word/2010/wordprocessingCanvas" xmlns:cx="http://schemas.microsoft.com/office/drawing/2014/chartex" xmlns:cx1="http://schemas.microsoft.com/office/drawing/2015/9/8/chartex" xmlns:cx2="http://schemas.microsoft.com/office/drawing/2015/10/21/chartex" xmlns:cx3="http://schemas.microsoft.com/office/drawing/2016/5/9/chartex" xmlns:cx4="http://schemas.microsoft.com/office/drawing/2016/5/10/chartex" xmlns:cx5="http://schemas.microsoft.com/office/drawing/2016/5/11/chartex" xmlns:cx6="http://schemas.microsoft.com/office/drawing/2016/5/12/chartex" xmlns:cx7="http://schemas.microsoft.com/office/drawing/2016/5/13/chartex" xmlns:cx8="http://schemas.microsoft.com/office/drawing/2016/5/14/chartex" xmlns:mc="http://schemas.openxmlformats.org/markup-compatibility/2006" xmlns:aink="http://schemas.microsoft.com/office/drawing/2016/ink" xmlns:am3d="http://schemas.microsoft.com/office/drawing/2017/model3d" xmlns:o="urn:schemas-microsoft-com:office:office" xmlns:r="http://schemas.openxmlformats.org/officeDocument/2006/relationships" xmlns:m="http://schemas.openxmlformats.org/officeDocument/2006/math" xmlns:v="urn:schemas-microsoft-com:vml" xmlns:wp14="http://schemas.microsoft.com/office/word/2010/wordprocessingDrawing" xmlns:wp="http://schemas.openxmlformats.org/drawingml/2006/wordprocessingDrawing" xmlns:w10="urn:schemas-microsoft-com:office:word" xmlns:w="http://schemas.openxmlformats.org/wordprocessingml/2006/main" xmlns:w14="http://schemas.microsoft.com/office/word/2010/wordml" xmlns:w15="http://schemas.microsoft.com/office/word/2012/wordml" xmlns:w16cex="http://schemas.microsoft.com/office/word/2018/wordml/cex" xmlns:w16cid="http://schemas.microsoft.com/office/word/2016/wordml/cid" xmlns:w16="http://schemas.microsoft.com/office/word/2018/wordml" xmlns:w16sdtdh="http://schemas.microsoft.com/office/word/2020/wordml/sdtdatahash" xmlns:w16se="http://schemas.microsoft.com/office/word/2015/wordml/symex" xmlns:wpg="http://schemas.microsoft.com/office/word/2010/wordprocessingGroup" xmlns:wpi="http://schemas.microsoft.com/office/word/2010/wordprocessingInk" xmlns:wne="http://schemas.microsoft.com/office/word/2006/wordml" xmlns:wps="http://schemas.microsoft.com/office/word/2010/wordprocessingShape" mc:Ignorable="w14 w15 w16se w16cid w16 w16cex w16sdtdh wp14">
   <w:abstractNum w:abstractNumId="0" w15:restartNumberingAfterBreak="0">
     <w:nsid w:val="57EA76CC"/>
     <w:multiLevelType w:val="hybridMultilevel"/>
@@ -562,20 +583,20 @@
       </w:pPr>
     </w:lvl>
   </w:abstractNum>
-  <w:num w:numId="1" w16cid:durableId="523135477">
+  <w:num w:numId="1">
     <w:abstractNumId w:val="0"/>
   </w:num>
-  <w:num w:numId="2" w16cid:durableId="1267234231">
+  <w:num w:numId="2">
     <w:abstractNumId w:val="2"/>
   </w:num>
-  <w:num w:numId="3" w16cid:durableId="1969698660">
+  <w:num w:numId="3">
     <w:abstractNumId w:val="1"/>
   </w:num>
 </w:numbering>
 </file>
 
 <file path=word/styles.xml><?xml version="1.0" encoding="utf-8"?>
-<w:styles xmlns:mc="http://schemas.openxmlformats.org/markup-compatibility/2006" xmlns:r="http://schemas.openxmlformats.org/officeDocument/2006/relationships" xmlns:w="http://schemas.openxmlformats.org/wordprocessingml/2006/main" xmlns:w14="http://schemas.microsoft.com/office/word/2010/wordml" xmlns:w15="http://schemas.microsoft.com/office/word/2012/wordml" xmlns:w16cex="http://schemas.microsoft.com/office/word/2018/wordml/cex" xmlns:w16cid="http://schemas.microsoft.com/office/word/2016/wordml/cid" xmlns:w16="http://schemas.microsoft.com/office/word/2018/wordml" xmlns:w16du="http://schemas.microsoft.com/office/word/2023/wordml/word16du" xmlns:w16sdtdh="http://schemas.microsoft.com/office/word/2020/wordml/sdtdatahash" xmlns:w16sdtfl="http://schemas.microsoft.com/office/word/2024/wordml/sdtformatlock" xmlns:w16se="http://schemas.microsoft.com/office/word/2015/wordml/symex" mc:Ignorable="w14 w15 w16se w16cid w16 w16cex w16sdtdh w16sdtfl w16du">
+<w:styles xmlns:mc="http://schemas.openxmlformats.org/markup-compatibility/2006" xmlns:r="http://schemas.openxmlformats.org/officeDocument/2006/relationships" xmlns:w="http://schemas.openxmlformats.org/wordprocessingml/2006/main" xmlns:w14="http://schemas.microsoft.com/office/word/2010/wordml" xmlns:w15="http://schemas.microsoft.com/office/word/2012/wordml" xmlns:w16cex="http://schemas.microsoft.com/office/word/2018/wordml/cex" xmlns:w16cid="http://schemas.microsoft.com/office/word/2016/wordml/cid" xmlns:w16="http://schemas.microsoft.com/office/word/2018/wordml" xmlns:w16sdtdh="http://schemas.microsoft.com/office/word/2020/wordml/sdtdatahash" xmlns:w16se="http://schemas.microsoft.com/office/word/2015/wordml/symex" mc:Ignorable="w14 w15 w16se w16cid w16 w16cex w16sdtdh">
   <w:docDefaults>
     <w:rPrDefault>
       <w:rPr>
@@ -1535,6 +1556,11 @@
     <w:uiPriority w:val="99"/>
     <w:rsid w:val="001823B4"/>
   </w:style>
+  <w:style w:type="character" w:customStyle="1" w:styleId="textlayer--absolute">
+    <w:name w:val="textlayer--absolute"/>
+    <w:basedOn w:val="DefaultParagraphFont"/>
+    <w:rsid w:val="000C6F31"/>
+  </w:style>
 </w:styles>
 </file>
 
@@ -1834,6 +1860,14 @@
 </file>
 
 <file path=customXml/item1.xml><?xml version="1.0" encoding="utf-8"?>
+<p:properties xmlns:p="http://schemas.microsoft.com/office/2006/metadata/properties" xmlns:xsi="http://www.w3.org/2001/XMLSchema-instance" xmlns:pc="http://schemas.microsoft.com/office/infopath/2007/PartnerControls">
+  <documentManagement>
+    <_activity xmlns="1c879ce2-6df4-4161-992a-db4839643274" xsi:nil="true"/>
+  </documentManagement>
+</p:properties>
+</file>
+
+<file path=customXml/item2.xml><?xml version="1.0" encoding="utf-8"?>
 <?mso-contentType ?>
 <FormTemplates xmlns="http://schemas.microsoft.com/sharepoint/v3/contenttype/forms">
   <Display>DocumentLibraryForm</Display>
@@ -1842,7 +1876,7 @@
 </FormTemplates>
 </file>
 
-<file path=customXml/item2.xml><?xml version="1.0" encoding="utf-8"?>
+<file path=customXml/item3.xml><?xml version="1.0" encoding="utf-8"?>
 <ct:contentTypeSchema xmlns:ct="http://schemas.microsoft.com/office/2006/metadata/contentType" xmlns:ma="http://schemas.microsoft.com/office/2006/metadata/properties/metaAttributes" ct:_="" ma:_="" ma:contentTypeName="Document" ma:contentTypeID="0x0101004A74120C3331E847852D9ECA5D931068" ma:contentTypeVersion="13" ma:contentTypeDescription="Create a new document." ma:contentTypeScope="" ma:versionID="3737d3e457157943eaa0e76057def45c">
   <xsd:schema xmlns:xsd="http://www.w3.org/2001/XMLSchema" xmlns:xs="http://www.w3.org/2001/XMLSchema" xmlns:p="http://schemas.microsoft.com/office/2006/metadata/properties" xmlns:ns3="1c879ce2-6df4-4161-992a-db4839643274" xmlns:ns4="d26053d0-8057-4bed-858e-01187b9cbb6f" targetNamespace="http://schemas.microsoft.com/office/2006/metadata/properties" ma:root="true" ma:fieldsID="cec9242027e1e6b073724dafe6fa165d" ns3:_="" ns4:_="">
     <xsd:import namespace="1c879ce2-6df4-4161-992a-db4839643274"/>
@@ -2061,15 +2095,17 @@
 </ct:contentTypeSchema>
 </file>
 
-<file path=customXml/item3.xml><?xml version="1.0" encoding="utf-8"?>
-<p:properties xmlns:p="http://schemas.microsoft.com/office/2006/metadata/properties" xmlns:xsi="http://www.w3.org/2001/XMLSchema-instance" xmlns:pc="http://schemas.microsoft.com/office/infopath/2007/PartnerControls">
-  <documentManagement>
-    <_activity xmlns="1c879ce2-6df4-4161-992a-db4839643274" xsi:nil="true"/>
-  </documentManagement>
-</p:properties>
+<file path=customXml/itemProps1.xml><?xml version="1.0" encoding="utf-8"?>
+<ds:datastoreItem xmlns:ds="http://schemas.openxmlformats.org/officeDocument/2006/customXml" ds:itemID="{22470445-F0C5-44CA-8B0F-1A3EBB230E2F}">
+  <ds:schemaRefs>
+    <ds:schemaRef ds:uri="http://schemas.microsoft.com/office/2006/metadata/properties"/>
+    <ds:schemaRef ds:uri="http://schemas.microsoft.com/office/infopath/2007/PartnerControls"/>
+    <ds:schemaRef ds:uri="1c879ce2-6df4-4161-992a-db4839643274"/>
+  </ds:schemaRefs>
+</ds:datastoreItem>
 </file>
 
-<file path=customXml/itemProps1.xml><?xml version="1.0" encoding="utf-8"?>
+<file path=customXml/itemProps2.xml><?xml version="1.0" encoding="utf-8"?>
 <ds:datastoreItem xmlns:ds="http://schemas.openxmlformats.org/officeDocument/2006/customXml" ds:itemID="{30966C70-05A0-4862-978D-9BEFD1E8953E}">
   <ds:schemaRefs>
     <ds:schemaRef ds:uri="http://schemas.microsoft.com/sharepoint/v3/contenttype/forms"/>
@@ -2077,7 +2113,7 @@
 </ds:datastoreItem>
 </file>
 
-<file path=customXml/itemProps2.xml><?xml version="1.0" encoding="utf-8"?>
+<file path=customXml/itemProps3.xml><?xml version="1.0" encoding="utf-8"?>
 <ds:datastoreItem xmlns:ds="http://schemas.openxmlformats.org/officeDocument/2006/customXml" ds:itemID="{F812A644-0A62-41E1-8E2F-1C407555E544}">
   <ds:schemaRefs>
     <ds:schemaRef ds:uri="http://schemas.microsoft.com/office/2006/metadata/contentType"/>
@@ -2094,14 +2130,4 @@
     <ds:schemaRef ds:uri="http://schemas.microsoft.com/internal/obd"/>
   </ds:schemaRefs>
 </ds:datastoreItem>
-</file>
-
-<file path=customXml/itemProps3.xml><?xml version="1.0" encoding="utf-8"?>
-<ds:datastoreItem xmlns:ds="http://schemas.openxmlformats.org/officeDocument/2006/customXml" ds:itemID="{22470445-F0C5-44CA-8B0F-1A3EBB230E2F}">
-  <ds:schemaRefs>
-    <ds:schemaRef ds:uri="http://schemas.microsoft.com/office/2006/metadata/properties"/>
-    <ds:schemaRef ds:uri="http://schemas.microsoft.com/office/infopath/2007/PartnerControls"/>
-    <ds:schemaRef ds:uri="1c879ce2-6df4-4161-992a-db4839643274"/>
-  </ds:schemaRefs>
-</ds:datastoreItem>
 </file>
</xml_diff>

<commit_message>
part 4 and 5
cayden me
</commit_message>
<xml_diff>
--- a/SWE Group 4 Charter Document.docx
+++ b/SWE Group 4 Charter Document.docx
@@ -14,6 +14,39 @@
           <w14:ligatures w14:val="none"/>
         </w:rPr>
       </w:pPr>
+      <w:r>
+        <w:rPr>
+          <w:rFonts w:ascii="Arial" w:eastAsia="Times New Roman" w:hAnsi="Arial" w:cs="Arial"/>
+          <w:color w:val="000000"/>
+          <w:kern w:val="0"/>
+          <w:sz w:val="25"/>
+          <w:szCs w:val="25"/>
+          <w14:ligatures w14:val="none"/>
+        </w:rPr>
+        <w:t xml:space="preserve">1. </w:t>
+      </w:r>
+      <w:r>
+        <w:rPr>
+          <w:rFonts w:ascii="Arial" w:eastAsia="Times New Roman" w:hAnsi="Arial" w:cs="Arial"/>
+          <w:color w:val="000000"/>
+          <w:kern w:val="0"/>
+          <w:sz w:val="25"/>
+          <w:szCs w:val="25"/>
+          <w14:ligatures w14:val="none"/>
+        </w:rPr>
+        <w:t>Availability for meeting expectations</w:t>
+      </w:r>
+      <w:r>
+        <w:rPr>
+          <w:rFonts w:ascii="Arial" w:eastAsia="Times New Roman" w:hAnsi="Arial" w:cs="Arial"/>
+          <w:color w:val="000000"/>
+          <w:kern w:val="0"/>
+          <w:sz w:val="25"/>
+          <w:szCs w:val="25"/>
+          <w14:ligatures w14:val="none"/>
+        </w:rPr>
+        <w:t>: At least one meeting per week, entailing an hour or less of actual meeting time, either in person or on discord.</w:t>
+      </w:r>
     </w:p>
     <w:p>
       <w:pPr>
@@ -45,104 +78,18 @@
           <w:szCs w:val="25"/>
           <w14:ligatures w14:val="none"/>
         </w:rPr>
-        <w:t>5. Procedure for adopting policies (</w:t>
-      </w:r>
-      <w:proofErr w:type="gramStart"/>
-      <w:r>
-        <w:rPr>
-          <w:rFonts w:ascii="Arial" w:eastAsia="Times New Roman" w:hAnsi="Arial" w:cs="Arial"/>
-          <w:color w:val="000000"/>
-          <w:kern w:val="0"/>
-          <w:sz w:val="25"/>
-          <w:szCs w:val="25"/>
-          <w14:ligatures w14:val="none"/>
-        </w:rPr>
-        <w:t>e.g.</w:t>
-      </w:r>
-      <w:proofErr w:type="gramEnd"/>
-      <w:r>
-        <w:rPr>
-          <w:rFonts w:ascii="Arial" w:eastAsia="Times New Roman" w:hAnsi="Arial" w:cs="Arial"/>
-          <w:color w:val="000000"/>
-          <w:kern w:val="0"/>
-          <w:sz w:val="25"/>
-          <w:szCs w:val="25"/>
-          <w14:ligatures w14:val="none"/>
-        </w:rPr>
-        <w:t xml:space="preserve"> code style, code check-in steps, documentation</w:t>
-      </w:r>
-      <w:r>
-        <w:rPr>
-          <w:rFonts w:ascii="Lato" w:eastAsia="Times New Roman" w:hAnsi="Lato" w:cs="Times New Roman"/>
-          <w:color w:val="000000"/>
-          <w:kern w:val="0"/>
-          <w14:ligatures w14:val="none"/>
-        </w:rPr>
-        <w:t xml:space="preserve"> </w:t>
-      </w:r>
-      <w:r>
-        <w:rPr>
-          <w:rFonts w:ascii="Arial" w:eastAsia="Times New Roman" w:hAnsi="Arial" w:cs="Arial"/>
-          <w:color w:val="000000"/>
-          <w:kern w:val="0"/>
-          <w:sz w:val="25"/>
-          <w:szCs w:val="25"/>
-          <w14:ligatures w14:val="none"/>
-        </w:rPr>
-        <w:t>updates)</w:t>
-      </w:r>
-      <w:r>
-        <w:rPr>
-          <w:rFonts w:ascii="Arial" w:eastAsia="Times New Roman" w:hAnsi="Arial" w:cs="Arial"/>
-          <w:color w:val="000000"/>
-          <w:kern w:val="0"/>
-          <w:sz w:val="25"/>
-          <w:szCs w:val="25"/>
-          <w14:ligatures w14:val="none"/>
-        </w:rPr>
-        <w:t xml:space="preserve">: </w:t>
-      </w:r>
-      <w:r>
-        <w:rPr>
-          <w:rFonts w:ascii="Arial" w:eastAsia="Times New Roman" w:hAnsi="Arial" w:cs="Arial"/>
-          <w:color w:val="000000"/>
-          <w:kern w:val="0"/>
-          <w:sz w:val="25"/>
-          <w:szCs w:val="25"/>
-          <w14:ligatures w14:val="none"/>
-        </w:rPr>
-        <w:t>Group vote online, ensure that everyone is informed of the policy. Also make sure it is possible by every member.</w:t>
-      </w:r>
-      <w:r>
-        <w:rPr>
-          <w:rFonts w:ascii="Lato" w:eastAsia="Times New Roman" w:hAnsi="Lato" w:cs="Times New Roman"/>
-          <w:color w:val="000000"/>
-          <w:kern w:val="0"/>
-          <w14:ligatures w14:val="none"/>
-        </w:rPr>
-        <w:br/>
-      </w:r>
-      <w:r>
-        <w:rPr>
-          <w:rFonts w:ascii="Arial" w:eastAsia="Times New Roman" w:hAnsi="Arial" w:cs="Arial"/>
-          <w:color w:val="000000"/>
-          <w:kern w:val="0"/>
-          <w:sz w:val="25"/>
-          <w:szCs w:val="25"/>
-          <w14:ligatures w14:val="none"/>
-        </w:rPr>
-        <w:t>6. if you adopt such a policy during the initial meeting, put it here</w:t>
-      </w:r>
-      <w:r>
-        <w:rPr>
-          <w:rFonts w:ascii="Arial" w:eastAsia="Times New Roman" w:hAnsi="Arial" w:cs="Arial"/>
-          <w:color w:val="000000"/>
-          <w:kern w:val="0"/>
-          <w:sz w:val="25"/>
-          <w:szCs w:val="25"/>
-          <w14:ligatures w14:val="none"/>
-        </w:rPr>
-        <w:t xml:space="preserve">: </w:t>
+        <w:t>2. Response time to communication expectations</w:t>
+      </w:r>
+      <w:r>
+        <w:rPr>
+          <w:rFonts w:ascii="Arial" w:eastAsia="Times New Roman" w:hAnsi="Arial" w:cs="Arial"/>
+          <w:color w:val="000000"/>
+          <w:kern w:val="0"/>
+          <w:sz w:val="25"/>
+          <w:szCs w:val="25"/>
+          <w14:ligatures w14:val="none"/>
+        </w:rPr>
+        <w:t>: Group members should respond to messages within 24 hours except on weekends.</w:t>
       </w:r>
     </w:p>
     <w:p>
@@ -159,14 +106,102 @@
       </w:pPr>
       <w:r>
         <w:rPr>
-          <w:rFonts w:ascii="Arial" w:eastAsia="Times New Roman" w:hAnsi="Arial" w:cs="Arial"/>
-          <w:color w:val="000000"/>
-          <w:kern w:val="0"/>
-          <w:sz w:val="25"/>
-          <w:szCs w:val="25"/>
-          <w14:ligatures w14:val="none"/>
-        </w:rPr>
-        <w:t>N/A</w:t>
+          <w:rFonts w:ascii="Lato" w:eastAsia="Times New Roman" w:hAnsi="Lato" w:cs="Times New Roman"/>
+          <w:color w:val="000000"/>
+          <w:kern w:val="0"/>
+          <w14:ligatures w14:val="none"/>
+        </w:rPr>
+        <w:br/>
+      </w:r>
+      <w:r>
+        <w:rPr>
+          <w:rFonts w:ascii="Arial" w:eastAsia="Times New Roman" w:hAnsi="Arial" w:cs="Arial"/>
+          <w:color w:val="000000"/>
+          <w:kern w:val="0"/>
+          <w:sz w:val="25"/>
+          <w:szCs w:val="25"/>
+          <w14:ligatures w14:val="none"/>
+        </w:rPr>
+        <w:t>3. Definition of done: when is a task complete? (</w:t>
+      </w:r>
+      <w:proofErr w:type="gramStart"/>
+      <w:r>
+        <w:rPr>
+          <w:rFonts w:ascii="Arial" w:eastAsia="Times New Roman" w:hAnsi="Arial" w:cs="Arial"/>
+          <w:color w:val="000000"/>
+          <w:kern w:val="0"/>
+          <w:sz w:val="25"/>
+          <w:szCs w:val="25"/>
+          <w14:ligatures w14:val="none"/>
+        </w:rPr>
+        <w:t>hint</w:t>
+      </w:r>
+      <w:proofErr w:type="gramEnd"/>
+      <w:r>
+        <w:rPr>
+          <w:rFonts w:ascii="Arial" w:eastAsia="Times New Roman" w:hAnsi="Arial" w:cs="Arial"/>
+          <w:color w:val="000000"/>
+          <w:kern w:val="0"/>
+          <w:sz w:val="25"/>
+          <w:szCs w:val="25"/>
+          <w14:ligatures w14:val="none"/>
+        </w:rPr>
+        <w:t>: "I'm done with that but I didn't check it</w:t>
+      </w:r>
+      <w:r>
+        <w:rPr>
+          <w:rFonts w:ascii="Lato" w:eastAsia="Times New Roman" w:hAnsi="Lato" w:cs="Times New Roman"/>
+          <w:color w:val="000000"/>
+          <w:kern w:val="0"/>
+          <w14:ligatures w14:val="none"/>
+        </w:rPr>
+        <w:t xml:space="preserve"> </w:t>
+      </w:r>
+      <w:r>
+        <w:rPr>
+          <w:rFonts w:ascii="Arial" w:eastAsia="Times New Roman" w:hAnsi="Arial" w:cs="Arial"/>
+          <w:color w:val="000000"/>
+          <w:kern w:val="0"/>
+          <w:sz w:val="25"/>
+          <w:szCs w:val="25"/>
+          <w14:ligatures w14:val="none"/>
+        </w:rPr>
+        <w:t xml:space="preserve">in to </w:t>
+      </w:r>
+      <w:proofErr w:type="spellStart"/>
+      <w:r>
+        <w:rPr>
+          <w:rFonts w:ascii="Arial" w:eastAsia="Times New Roman" w:hAnsi="Arial" w:cs="Arial"/>
+          <w:color w:val="000000"/>
+          <w:kern w:val="0"/>
+          <w:sz w:val="25"/>
+          <w:szCs w:val="25"/>
+          <w14:ligatures w14:val="none"/>
+        </w:rPr>
+        <w:t>github</w:t>
+      </w:r>
+      <w:proofErr w:type="spellEnd"/>
+      <w:r>
+        <w:rPr>
+          <w:rFonts w:ascii="Arial" w:eastAsia="Times New Roman" w:hAnsi="Arial" w:cs="Arial"/>
+          <w:color w:val="000000"/>
+          <w:kern w:val="0"/>
+          <w:sz w:val="25"/>
+          <w:szCs w:val="25"/>
+          <w14:ligatures w14:val="none"/>
+        </w:rPr>
+        <w:t>" is not done.)</w:t>
+      </w:r>
+      <w:r>
+        <w:rPr>
+          <w:rFonts w:ascii="Arial" w:eastAsia="Times New Roman" w:hAnsi="Arial" w:cs="Arial"/>
+          <w:color w:val="000000"/>
+          <w:kern w:val="0"/>
+          <w:sz w:val="25"/>
+          <w:szCs w:val="25"/>
+          <w14:ligatures w14:val="none"/>
+        </w:rPr>
+        <w:t>: When a task has been declared “done” by a group member and has been reviewed by at least one other group member.</w:t>
       </w:r>
     </w:p>
     <w:p>
@@ -181,17 +216,306 @@
           <w14:ligatures w14:val="none"/>
         </w:rPr>
       </w:pPr>
+      <w:r>
+        <w:rPr>
+          <w:rFonts w:ascii="Lato" w:eastAsia="Times New Roman" w:hAnsi="Lato" w:cs="Times New Roman"/>
+          <w:color w:val="000000"/>
+          <w:kern w:val="0"/>
+          <w14:ligatures w14:val="none"/>
+        </w:rPr>
+        <w:br/>
+      </w:r>
+      <w:r>
+        <w:rPr>
+          <w:rFonts w:ascii="Arial" w:eastAsia="Times New Roman" w:hAnsi="Arial" w:cs="Arial"/>
+          <w:color w:val="000000"/>
+          <w:kern w:val="0"/>
+          <w:sz w:val="25"/>
+          <w:szCs w:val="25"/>
+          <w14:ligatures w14:val="none"/>
+        </w:rPr>
+        <w:t>4. Scrum meeting format/frequency and distribution of documentation tasks (meeting</w:t>
+      </w:r>
+      <w:r>
+        <w:rPr>
+          <w:rFonts w:ascii="Lato" w:eastAsia="Times New Roman" w:hAnsi="Lato" w:cs="Times New Roman"/>
+          <w:color w:val="000000"/>
+          <w:kern w:val="0"/>
+          <w14:ligatures w14:val="none"/>
+        </w:rPr>
+        <w:br/>
+      </w:r>
+      <w:r>
+        <w:rPr>
+          <w:rFonts w:ascii="Arial" w:eastAsia="Times New Roman" w:hAnsi="Arial" w:cs="Arial"/>
+          <w:color w:val="000000"/>
+          <w:kern w:val="0"/>
+          <w:sz w:val="25"/>
+          <w:szCs w:val="25"/>
+          <w14:ligatures w14:val="none"/>
+        </w:rPr>
+        <w:t>minutes, updating task board)</w:t>
+      </w:r>
+      <w:r>
+        <w:rPr>
+          <w:rFonts w:ascii="Arial" w:eastAsia="Times New Roman" w:hAnsi="Arial" w:cs="Arial"/>
+          <w:color w:val="000000"/>
+          <w:kern w:val="0"/>
+          <w:sz w:val="25"/>
+          <w:szCs w:val="25"/>
+          <w14:ligatures w14:val="none"/>
+        </w:rPr>
+        <w:t>: Group vote online, ensure all members are aware and informed. Also make sure it is possible for everyone.</w:t>
+      </w:r>
     </w:p>
     <w:p>
       <w:pPr>
         <w:spacing w:after="0" w:line="240" w:lineRule="auto"/>
         <w:rPr>
+          <w:rFonts w:ascii="Arial" w:eastAsia="Times New Roman" w:hAnsi="Arial" w:cs="Arial"/>
+          <w:color w:val="000000"/>
+          <w:kern w:val="0"/>
+          <w:sz w:val="25"/>
+          <w:szCs w:val="25"/>
+          <w14:ligatures w14:val="none"/>
+        </w:rPr>
+      </w:pPr>
+      <w:r>
+        <w:rPr>
           <w:rFonts w:ascii="Lato" w:eastAsia="Times New Roman" w:hAnsi="Lato" w:cs="Times New Roman"/>
           <w:color w:val="000000"/>
           <w:kern w:val="0"/>
           <w14:ligatures w14:val="none"/>
         </w:rPr>
-      </w:pPr>
+        <w:br/>
+      </w:r>
+      <w:r>
+        <w:rPr>
+          <w:rFonts w:ascii="Arial" w:eastAsia="Times New Roman" w:hAnsi="Arial" w:cs="Arial"/>
+          <w:color w:val="000000"/>
+          <w:kern w:val="0"/>
+          <w:sz w:val="25"/>
+          <w:szCs w:val="25"/>
+          <w14:ligatures w14:val="none"/>
+        </w:rPr>
+        <w:t>5. Procedure for adopting policies (</w:t>
+      </w:r>
+      <w:proofErr w:type="gramStart"/>
+      <w:r>
+        <w:rPr>
+          <w:rFonts w:ascii="Arial" w:eastAsia="Times New Roman" w:hAnsi="Arial" w:cs="Arial"/>
+          <w:color w:val="000000"/>
+          <w:kern w:val="0"/>
+          <w:sz w:val="25"/>
+          <w:szCs w:val="25"/>
+          <w14:ligatures w14:val="none"/>
+        </w:rPr>
+        <w:t>e.g.</w:t>
+      </w:r>
+      <w:proofErr w:type="gramEnd"/>
+      <w:r>
+        <w:rPr>
+          <w:rFonts w:ascii="Arial" w:eastAsia="Times New Roman" w:hAnsi="Arial" w:cs="Arial"/>
+          <w:color w:val="000000"/>
+          <w:kern w:val="0"/>
+          <w:sz w:val="25"/>
+          <w:szCs w:val="25"/>
+          <w14:ligatures w14:val="none"/>
+        </w:rPr>
+        <w:t xml:space="preserve"> code style, code check-in steps, documentation</w:t>
+      </w:r>
+      <w:r>
+        <w:rPr>
+          <w:rFonts w:ascii="Lato" w:eastAsia="Times New Roman" w:hAnsi="Lato" w:cs="Times New Roman"/>
+          <w:color w:val="000000"/>
+          <w:kern w:val="0"/>
+          <w14:ligatures w14:val="none"/>
+        </w:rPr>
+        <w:br/>
+      </w:r>
+      <w:r>
+        <w:rPr>
+          <w:rFonts w:ascii="Arial" w:eastAsia="Times New Roman" w:hAnsi="Arial" w:cs="Arial"/>
+          <w:color w:val="000000"/>
+          <w:kern w:val="0"/>
+          <w:sz w:val="25"/>
+          <w:szCs w:val="25"/>
+          <w14:ligatures w14:val="none"/>
+        </w:rPr>
+        <w:t>updates)</w:t>
+      </w:r>
+      <w:r>
+        <w:rPr>
+          <w:rFonts w:ascii="Arial" w:eastAsia="Times New Roman" w:hAnsi="Arial" w:cs="Arial"/>
+          <w:color w:val="000000"/>
+          <w:kern w:val="0"/>
+          <w:sz w:val="25"/>
+          <w:szCs w:val="25"/>
+          <w14:ligatures w14:val="none"/>
+        </w:rPr>
+        <w:t>: N/A</w:t>
+      </w:r>
+    </w:p>
+    <w:p>
+      <w:pPr>
+        <w:spacing w:after="0" w:line="240" w:lineRule="auto"/>
+        <w:rPr>
+          <w:rFonts w:ascii="Arial" w:eastAsia="Times New Roman" w:hAnsi="Arial" w:cs="Arial"/>
+          <w:color w:val="000000"/>
+          <w:kern w:val="0"/>
+          <w:sz w:val="25"/>
+          <w:szCs w:val="25"/>
+          <w14:ligatures w14:val="none"/>
+        </w:rPr>
+      </w:pPr>
+      <w:r>
+        <w:rPr>
+          <w:rFonts w:ascii="Lato" w:eastAsia="Times New Roman" w:hAnsi="Lato" w:cs="Times New Roman"/>
+          <w:color w:val="000000"/>
+          <w:kern w:val="0"/>
+          <w14:ligatures w14:val="none"/>
+        </w:rPr>
+        <w:br/>
+      </w:r>
+      <w:r>
+        <w:rPr>
+          <w:rFonts w:ascii="Arial" w:eastAsia="Times New Roman" w:hAnsi="Arial" w:cs="Arial"/>
+          <w:color w:val="000000"/>
+          <w:kern w:val="0"/>
+          <w:sz w:val="25"/>
+          <w:szCs w:val="25"/>
+          <w14:ligatures w14:val="none"/>
+        </w:rPr>
+        <w:t>6. if you adopt such a policy during the initial meeting, put it here</w:t>
+      </w:r>
+    </w:p>
+    <w:p>
+      <w:pPr>
+        <w:spacing w:after="0" w:line="240" w:lineRule="auto"/>
+        <w:rPr>
+          <w:rFonts w:ascii="Arial" w:eastAsia="Times New Roman" w:hAnsi="Arial" w:cs="Arial"/>
+          <w:color w:val="000000"/>
+          <w:kern w:val="0"/>
+          <w:sz w:val="25"/>
+          <w:szCs w:val="25"/>
+          <w14:ligatures w14:val="none"/>
+        </w:rPr>
+      </w:pPr>
+      <w:r>
+        <w:rPr>
+          <w:rFonts w:ascii="Lato" w:eastAsia="Times New Roman" w:hAnsi="Lato" w:cs="Times New Roman"/>
+          <w:color w:val="000000"/>
+          <w:kern w:val="0"/>
+          <w14:ligatures w14:val="none"/>
+        </w:rPr>
+        <w:br/>
+      </w:r>
+      <w:r>
+        <w:rPr>
+          <w:rFonts w:ascii="Arial" w:eastAsia="Times New Roman" w:hAnsi="Arial" w:cs="Arial"/>
+          <w:color w:val="000000"/>
+          <w:kern w:val="0"/>
+          <w:sz w:val="25"/>
+          <w:szCs w:val="25"/>
+          <w14:ligatures w14:val="none"/>
+        </w:rPr>
+        <w:t xml:space="preserve">7. </w:t>
+      </w:r>
+      <w:r>
+        <w:rPr>
+          <w:rFonts w:ascii="Arial" w:eastAsia="Times New Roman" w:hAnsi="Arial" w:cs="Arial"/>
+          <w:color w:val="000000"/>
+          <w:kern w:val="0"/>
+          <w:sz w:val="25"/>
+          <w:szCs w:val="25"/>
+          <w14:ligatures w14:val="none"/>
+        </w:rPr>
+        <w:t xml:space="preserve">If a group member fails to communicate with the group, </w:t>
+      </w:r>
+    </w:p>
+    <w:p>
+      <w:pPr>
+        <w:spacing w:after="0" w:line="240" w:lineRule="auto"/>
+        <w:rPr>
+          <w:rFonts w:ascii="Arial" w:eastAsia="Times New Roman" w:hAnsi="Arial" w:cs="Arial"/>
+          <w:color w:val="000000"/>
+          <w:kern w:val="0"/>
+          <w:sz w:val="25"/>
+          <w:szCs w:val="25"/>
+          <w14:ligatures w14:val="none"/>
+        </w:rPr>
+      </w:pPr>
+      <w:r>
+        <w:rPr>
+          <w:rFonts w:ascii="Lato" w:eastAsia="Times New Roman" w:hAnsi="Lato" w:cs="Times New Roman"/>
+          <w:color w:val="000000"/>
+          <w:kern w:val="0"/>
+          <w14:ligatures w14:val="none"/>
+        </w:rPr>
+        <w:br/>
+      </w:r>
+      <w:r>
+        <w:rPr>
+          <w:rFonts w:ascii="Arial" w:eastAsia="Times New Roman" w:hAnsi="Arial" w:cs="Arial"/>
+          <w:color w:val="000000"/>
+          <w:kern w:val="0"/>
+          <w:sz w:val="25"/>
+          <w:szCs w:val="25"/>
+          <w14:ligatures w14:val="none"/>
+        </w:rPr>
+        <w:t>8. must include at least 3 actions before involving the instructor</w:t>
+      </w:r>
+    </w:p>
+    <w:p>
+      <w:pPr>
+        <w:spacing w:after="0" w:line="240" w:lineRule="auto"/>
+        <w:rPr>
+          <w:rFonts w:ascii="Lato" w:eastAsia="Times New Roman" w:hAnsi="Lato" w:cs="Times New Roman"/>
+          <w:color w:val="000000"/>
+          <w:kern w:val="0"/>
+          <w14:ligatures w14:val="none"/>
+        </w:rPr>
+      </w:pPr>
+      <w:r>
+        <w:rPr>
+          <w:rFonts w:ascii="Lato" w:eastAsia="Times New Roman" w:hAnsi="Lato" w:cs="Times New Roman"/>
+          <w:color w:val="000000"/>
+          <w:kern w:val="0"/>
+          <w14:ligatures w14:val="none"/>
+        </w:rPr>
+        <w:br/>
+      </w:r>
+      <w:r>
+        <w:rPr>
+          <w:rFonts w:ascii="Arial" w:eastAsia="Times New Roman" w:hAnsi="Arial" w:cs="Arial"/>
+          <w:color w:val="000000"/>
+          <w:kern w:val="0"/>
+          <w:sz w:val="25"/>
+          <w:szCs w:val="25"/>
+          <w14:ligatures w14:val="none"/>
+        </w:rPr>
+        <w:t>9. Signatures: each member must sign their name by typing their name at the bottom of the</w:t>
+      </w:r>
+      <w:r>
+        <w:rPr>
+          <w:rFonts w:ascii="Lato" w:eastAsia="Times New Roman" w:hAnsi="Lato" w:cs="Times New Roman"/>
+          <w:color w:val="000000"/>
+          <w:kern w:val="0"/>
+          <w14:ligatures w14:val="none"/>
+        </w:rPr>
+        <w:br/>
+      </w:r>
+      <w:r>
+        <w:rPr>
+          <w:rFonts w:ascii="Arial" w:eastAsia="Times New Roman" w:hAnsi="Arial" w:cs="Arial"/>
+          <w:color w:val="000000"/>
+          <w:kern w:val="0"/>
+          <w:sz w:val="25"/>
+          <w:szCs w:val="25"/>
+          <w14:ligatures w14:val="none"/>
+        </w:rPr>
+        <w:t>document.</w:t>
+      </w:r>
     </w:p>
     <w:p>
       <w:pPr>
@@ -317,6 +641,96 @@
 <file path=word/numbering.xml><?xml version="1.0" encoding="utf-8"?>
 <w:numbering xmlns:wpc="http://schemas.microsoft.com/office/word/2010/wordprocessingCanvas" xmlns:cx="http://schemas.microsoft.com/office/drawing/2014/chartex" xmlns:cx1="http://schemas.microsoft.com/office/drawing/2015/9/8/chartex" xmlns:cx2="http://schemas.microsoft.com/office/drawing/2015/10/21/chartex" xmlns:cx3="http://schemas.microsoft.com/office/drawing/2016/5/9/chartex" xmlns:cx4="http://schemas.microsoft.com/office/drawing/2016/5/10/chartex" xmlns:cx5="http://schemas.microsoft.com/office/drawing/2016/5/11/chartex" xmlns:cx6="http://schemas.microsoft.com/office/drawing/2016/5/12/chartex" xmlns:cx7="http://schemas.microsoft.com/office/drawing/2016/5/13/chartex" xmlns:cx8="http://schemas.microsoft.com/office/drawing/2016/5/14/chartex" xmlns:mc="http://schemas.openxmlformats.org/markup-compatibility/2006" xmlns:aink="http://schemas.microsoft.com/office/drawing/2016/ink" xmlns:am3d="http://schemas.microsoft.com/office/drawing/2017/model3d" xmlns:o="urn:schemas-microsoft-com:office:office" xmlns:r="http://schemas.openxmlformats.org/officeDocument/2006/relationships" xmlns:m="http://schemas.openxmlformats.org/officeDocument/2006/math" xmlns:v="urn:schemas-microsoft-com:vml" xmlns:wp14="http://schemas.microsoft.com/office/word/2010/wordprocessingDrawing" xmlns:wp="http://schemas.openxmlformats.org/drawingml/2006/wordprocessingDrawing" xmlns:w10="urn:schemas-microsoft-com:office:word" xmlns:w="http://schemas.openxmlformats.org/wordprocessingml/2006/main" xmlns:w14="http://schemas.microsoft.com/office/word/2010/wordml" xmlns:w15="http://schemas.microsoft.com/office/word/2012/wordml" xmlns:w16cex="http://schemas.microsoft.com/office/word/2018/wordml/cex" xmlns:w16cid="http://schemas.microsoft.com/office/word/2016/wordml/cid" xmlns:w16="http://schemas.microsoft.com/office/word/2018/wordml" xmlns:w16sdtdh="http://schemas.microsoft.com/office/word/2020/wordml/sdtdatahash" xmlns:w16se="http://schemas.microsoft.com/office/word/2015/wordml/symex" xmlns:wpg="http://schemas.microsoft.com/office/word/2010/wordprocessingGroup" xmlns:wpi="http://schemas.microsoft.com/office/word/2010/wordprocessingInk" xmlns:wne="http://schemas.microsoft.com/office/word/2006/wordml" xmlns:wps="http://schemas.microsoft.com/office/word/2010/wordprocessingShape" mc:Ignorable="w14 w15 w16se w16cid w16 w16cex w16sdtdh wp14">
   <w:abstractNum w:abstractNumId="0" w15:restartNumberingAfterBreak="0">
+    <w:nsid w:val="028D7CFA"/>
+    <w:multiLevelType w:val="hybridMultilevel"/>
+    <w:tmpl w:val="ABE86A58"/>
+    <w:lvl w:ilvl="0" w:tplc="B2E6D36E">
+      <w:start w:val="1"/>
+      <w:numFmt w:val="decimal"/>
+      <w:lvlText w:val="%1."/>
+      <w:lvlJc w:val="left"/>
+      <w:pPr>
+        <w:ind w:left="720" w:hanging="360"/>
+      </w:pPr>
+      <w:rPr>
+        <w:rFonts w:ascii="Arial" w:hAnsi="Arial" w:cs="Arial" w:hint="default"/>
+        <w:sz w:val="25"/>
+      </w:rPr>
+    </w:lvl>
+    <w:lvl w:ilvl="1" w:tplc="04090019" w:tentative="1">
+      <w:start w:val="1"/>
+      <w:numFmt w:val="lowerLetter"/>
+      <w:lvlText w:val="%2."/>
+      <w:lvlJc w:val="left"/>
+      <w:pPr>
+        <w:ind w:left="1440" w:hanging="360"/>
+      </w:pPr>
+    </w:lvl>
+    <w:lvl w:ilvl="2" w:tplc="0409001B" w:tentative="1">
+      <w:start w:val="1"/>
+      <w:numFmt w:val="lowerRoman"/>
+      <w:lvlText w:val="%3."/>
+      <w:lvlJc w:val="right"/>
+      <w:pPr>
+        <w:ind w:left="2160" w:hanging="180"/>
+      </w:pPr>
+    </w:lvl>
+    <w:lvl w:ilvl="3" w:tplc="0409000F" w:tentative="1">
+      <w:start w:val="1"/>
+      <w:numFmt w:val="decimal"/>
+      <w:lvlText w:val="%4."/>
+      <w:lvlJc w:val="left"/>
+      <w:pPr>
+        <w:ind w:left="2880" w:hanging="360"/>
+      </w:pPr>
+    </w:lvl>
+    <w:lvl w:ilvl="4" w:tplc="04090019" w:tentative="1">
+      <w:start w:val="1"/>
+      <w:numFmt w:val="lowerLetter"/>
+      <w:lvlText w:val="%5."/>
+      <w:lvlJc w:val="left"/>
+      <w:pPr>
+        <w:ind w:left="3600" w:hanging="360"/>
+      </w:pPr>
+    </w:lvl>
+    <w:lvl w:ilvl="5" w:tplc="0409001B" w:tentative="1">
+      <w:start w:val="1"/>
+      <w:numFmt w:val="lowerRoman"/>
+      <w:lvlText w:val="%6."/>
+      <w:lvlJc w:val="right"/>
+      <w:pPr>
+        <w:ind w:left="4320" w:hanging="180"/>
+      </w:pPr>
+    </w:lvl>
+    <w:lvl w:ilvl="6" w:tplc="0409000F" w:tentative="1">
+      <w:start w:val="1"/>
+      <w:numFmt w:val="decimal"/>
+      <w:lvlText w:val="%7."/>
+      <w:lvlJc w:val="left"/>
+      <w:pPr>
+        <w:ind w:left="5040" w:hanging="360"/>
+      </w:pPr>
+    </w:lvl>
+    <w:lvl w:ilvl="7" w:tplc="04090019" w:tentative="1">
+      <w:start w:val="1"/>
+      <w:numFmt w:val="lowerLetter"/>
+      <w:lvlText w:val="%8."/>
+      <w:lvlJc w:val="left"/>
+      <w:pPr>
+        <w:ind w:left="5760" w:hanging="360"/>
+      </w:pPr>
+    </w:lvl>
+    <w:lvl w:ilvl="8" w:tplc="0409001B" w:tentative="1">
+      <w:start w:val="1"/>
+      <w:numFmt w:val="lowerRoman"/>
+      <w:lvlText w:val="%9."/>
+      <w:lvlJc w:val="right"/>
+      <w:pPr>
+        <w:ind w:left="6480" w:hanging="180"/>
+      </w:pPr>
+    </w:lvl>
+  </w:abstractNum>
+  <w:abstractNum w:abstractNumId="1" w15:restartNumberingAfterBreak="0">
     <w:nsid w:val="57EA76CC"/>
     <w:multiLevelType w:val="hybridMultilevel"/>
     <w:tmpl w:val="7402F0C0"/>
@@ -405,7 +819,7 @@
       </w:pPr>
     </w:lvl>
   </w:abstractNum>
-  <w:abstractNum w:abstractNumId="1" w15:restartNumberingAfterBreak="0">
+  <w:abstractNum w:abstractNumId="2" w15:restartNumberingAfterBreak="0">
     <w:nsid w:val="5D0E2F10"/>
     <w:multiLevelType w:val="hybridMultilevel"/>
     <w:tmpl w:val="548E1B94"/>
@@ -494,7 +908,7 @@
       </w:pPr>
     </w:lvl>
   </w:abstractNum>
-  <w:abstractNum w:abstractNumId="2" w15:restartNumberingAfterBreak="0">
+  <w:abstractNum w:abstractNumId="3" w15:restartNumberingAfterBreak="0">
     <w:nsid w:val="77071D18"/>
     <w:multiLevelType w:val="hybridMultilevel"/>
     <w:tmpl w:val="9D6A6536"/>
@@ -584,13 +998,16 @@
     </w:lvl>
   </w:abstractNum>
   <w:num w:numId="1">
-    <w:abstractNumId w:val="0"/>
+    <w:abstractNumId w:val="1"/>
   </w:num>
   <w:num w:numId="2">
+    <w:abstractNumId w:val="3"/>
+  </w:num>
+  <w:num w:numId="3">
     <w:abstractNumId w:val="2"/>
   </w:num>
-  <w:num w:numId="3">
-    <w:abstractNumId w:val="1"/>
+  <w:num w:numId="4">
+    <w:abstractNumId w:val="0"/>
   </w:num>
 </w:numbering>
 </file>

</xml_diff>

<commit_message>
part 4 and 5 added
cayden signed
</commit_message>
<xml_diff>
--- a/SWE Group 4 Charter Document.docx
+++ b/SWE Group 4 Charter Document.docx
@@ -1,6 +1,6 @@
 
 <file path=word/document.xml><?xml version="1.0" encoding="utf-8"?>
-<w:document xmlns:wpc="http://schemas.microsoft.com/office/word/2010/wordprocessingCanvas" xmlns:cx="http://schemas.microsoft.com/office/drawing/2014/chartex" xmlns:cx1="http://schemas.microsoft.com/office/drawing/2015/9/8/chartex" xmlns:cx2="http://schemas.microsoft.com/office/drawing/2015/10/21/chartex" xmlns:cx3="http://schemas.microsoft.com/office/drawing/2016/5/9/chartex" xmlns:cx4="http://schemas.microsoft.com/office/drawing/2016/5/10/chartex" xmlns:cx5="http://schemas.microsoft.com/office/drawing/2016/5/11/chartex" xmlns:cx6="http://schemas.microsoft.com/office/drawing/2016/5/12/chartex" xmlns:cx7="http://schemas.microsoft.com/office/drawing/2016/5/13/chartex" xmlns:cx8="http://schemas.microsoft.com/office/drawing/2016/5/14/chartex" xmlns:mc="http://schemas.openxmlformats.org/markup-compatibility/2006" xmlns:aink="http://schemas.microsoft.com/office/drawing/2016/ink" xmlns:am3d="http://schemas.microsoft.com/office/drawing/2017/model3d" xmlns:o="urn:schemas-microsoft-com:office:office" xmlns:oel="http://schemas.microsoft.com/office/2019/extlst" xmlns:r="http://schemas.openxmlformats.org/officeDocument/2006/relationships" xmlns:m="http://schemas.openxmlformats.org/officeDocument/2006/math" xmlns:v="urn:schemas-microsoft-com:vml" xmlns:wp14="http://schemas.microsoft.com/office/word/2010/wordprocessingDrawing" xmlns:wp="http://schemas.openxmlformats.org/drawingml/2006/wordprocessingDrawing" xmlns:w10="urn:schemas-microsoft-com:office:word" xmlns:w="http://schemas.openxmlformats.org/wordprocessingml/2006/main" xmlns:w14="http://schemas.microsoft.com/office/word/2010/wordml" xmlns:w15="http://schemas.microsoft.com/office/word/2012/wordml" xmlns:w16cex="http://schemas.microsoft.com/office/word/2018/wordml/cex" xmlns:w16cid="http://schemas.microsoft.com/office/word/2016/wordml/cid" xmlns:w16="http://schemas.microsoft.com/office/word/2018/wordml" xmlns:w16du="http://schemas.microsoft.com/office/word/2023/wordml/word16du" xmlns:w16sdtdh="http://schemas.microsoft.com/office/word/2020/wordml/sdtdatahash" xmlns:w16sdtfl="http://schemas.microsoft.com/office/word/2024/wordml/sdtformatlock" xmlns:w16se="http://schemas.microsoft.com/office/word/2015/wordml/symex" xmlns:wpg="http://schemas.microsoft.com/office/word/2010/wordprocessingGroup" xmlns:wpi="http://schemas.microsoft.com/office/word/2010/wordprocessingInk" xmlns:wne="http://schemas.microsoft.com/office/word/2006/wordml" xmlns:wps="http://schemas.microsoft.com/office/word/2010/wordprocessingShape" mc:Ignorable="w14 w15 w16se w16cid w16 w16cex w16sdtdh w16sdtfl w16du wp14">
+<w:document xmlns:wpc="http://schemas.microsoft.com/office/word/2010/wordprocessingCanvas" xmlns:cx="http://schemas.microsoft.com/office/drawing/2014/chartex" xmlns:cx1="http://schemas.microsoft.com/office/drawing/2015/9/8/chartex" xmlns:cx2="http://schemas.microsoft.com/office/drawing/2015/10/21/chartex" xmlns:cx3="http://schemas.microsoft.com/office/drawing/2016/5/9/chartex" xmlns:cx4="http://schemas.microsoft.com/office/drawing/2016/5/10/chartex" xmlns:cx5="http://schemas.microsoft.com/office/drawing/2016/5/11/chartex" xmlns:cx6="http://schemas.microsoft.com/office/drawing/2016/5/12/chartex" xmlns:cx7="http://schemas.microsoft.com/office/drawing/2016/5/13/chartex" xmlns:cx8="http://schemas.microsoft.com/office/drawing/2016/5/14/chartex" xmlns:mc="http://schemas.openxmlformats.org/markup-compatibility/2006" xmlns:aink="http://schemas.microsoft.com/office/drawing/2016/ink" xmlns:am3d="http://schemas.microsoft.com/office/drawing/2017/model3d" xmlns:o="urn:schemas-microsoft-com:office:office" xmlns:r="http://schemas.openxmlformats.org/officeDocument/2006/relationships" xmlns:m="http://schemas.openxmlformats.org/officeDocument/2006/math" xmlns:v="urn:schemas-microsoft-com:vml" xmlns:wp14="http://schemas.microsoft.com/office/word/2010/wordprocessingDrawing" xmlns:wp="http://schemas.openxmlformats.org/drawingml/2006/wordprocessingDrawing" xmlns:w10="urn:schemas-microsoft-com:office:word" xmlns:w="http://schemas.openxmlformats.org/wordprocessingml/2006/main" xmlns:w14="http://schemas.microsoft.com/office/word/2010/wordml" xmlns:w15="http://schemas.microsoft.com/office/word/2012/wordml" xmlns:w16cex="http://schemas.microsoft.com/office/word/2018/wordml/cex" xmlns:w16cid="http://schemas.microsoft.com/office/word/2016/wordml/cid" xmlns:w16="http://schemas.microsoft.com/office/word/2018/wordml" xmlns:w16sdtdh="http://schemas.microsoft.com/office/word/2020/wordml/sdtdatahash" xmlns:w16se="http://schemas.microsoft.com/office/word/2015/wordml/symex" xmlns:wpg="http://schemas.microsoft.com/office/word/2010/wordprocessingGroup" xmlns:wpi="http://schemas.microsoft.com/office/word/2010/wordprocessingInk" xmlns:wne="http://schemas.microsoft.com/office/word/2006/wordml" xmlns:wps="http://schemas.microsoft.com/office/word/2010/wordprocessingShape" mc:Ignorable="w14 w15 w16se w16cid w16 w16cex w16sdtdh wp14">
   <w:body>
     <w:p>
       <w:pPr>
@@ -287,7 +287,31 @@
           <w:szCs w:val="25"/>
           <w14:ligatures w14:val="none"/>
         </w:rPr>
-        <w:t>5. Procedure for adopting policies (e.g. code style, code check-in steps, documentation</w:t>
+        <w:t>5. Procedure for adopting policies (</w:t>
+      </w:r>
+      <w:proofErr w:type="gramStart"/>
+      <w:r>
+        <w:rPr>
+          <w:rFonts w:ascii="Arial" w:eastAsia="Times New Roman" w:hAnsi="Arial" w:cs="Arial"/>
+          <w:color w:val="000000"/>
+          <w:kern w:val="0"/>
+          <w:sz w:val="25"/>
+          <w:szCs w:val="25"/>
+          <w14:ligatures w14:val="none"/>
+        </w:rPr>
+        <w:t>e.g.</w:t>
+      </w:r>
+      <w:proofErr w:type="gramEnd"/>
+      <w:r>
+        <w:rPr>
+          <w:rFonts w:ascii="Arial" w:eastAsia="Times New Roman" w:hAnsi="Arial" w:cs="Arial"/>
+          <w:color w:val="000000"/>
+          <w:kern w:val="0"/>
+          <w:sz w:val="25"/>
+          <w:szCs w:val="25"/>
+          <w14:ligatures w14:val="none"/>
+        </w:rPr>
+        <w:t xml:space="preserve"> code style, code check-in steps, documentation</w:t>
       </w:r>
       <w:r>
         <w:rPr>
@@ -308,6 +332,17 @@
           <w14:ligatures w14:val="none"/>
         </w:rPr>
         <w:t>updates)</w:t>
+      </w:r>
+      <w:r>
+        <w:rPr>
+          <w:rFonts w:ascii="Arial" w:eastAsia="Times New Roman" w:hAnsi="Arial" w:cs="Arial"/>
+          <w:color w:val="000000"/>
+          <w:kern w:val="0"/>
+          <w:sz w:val="25"/>
+          <w:szCs w:val="25"/>
+          <w14:ligatures w14:val="none"/>
+        </w:rPr>
+        <w:t>: Group vote, and majority wins. Ensure everyone is aware of new policy, as well as possible for each member.</w:t>
       </w:r>
     </w:p>
     <w:p>
@@ -342,6 +377,17 @@
         </w:rPr>
         <w:t>6. if you adopt such a policy during the initial meeting, put it here</w:t>
       </w:r>
+      <w:r>
+        <w:rPr>
+          <w:rFonts w:ascii="Arial" w:eastAsia="Times New Roman" w:hAnsi="Arial" w:cs="Arial"/>
+          <w:color w:val="000000"/>
+          <w:kern w:val="0"/>
+          <w:sz w:val="25"/>
+          <w:szCs w:val="25"/>
+          <w14:ligatures w14:val="none"/>
+        </w:rPr>
+        <w:t>: N/A</w:t>
+      </w:r>
     </w:p>
     <w:p>
       <w:pPr>
@@ -502,6 +548,18 @@
       </w:r>
       <w:r>
         <w:t>10</w:t>
+      </w:r>
+    </w:p>
+    <w:p>
+      <w:r>
+        <w:t>Name: Cayden Hannon</w:t>
+      </w:r>
+      <w:r>
+        <w:tab/>
+      </w:r>
+      <w:r>
+        <w:tab/>
+        <w:t>Date: 3/10</w:t>
       </w:r>
     </w:p>
     <w:sectPr>
@@ -516,7 +574,7 @@
 </file>
 
 <file path=word/endnotes.xml><?xml version="1.0" encoding="utf-8"?>
-<w:endnotes xmlns:wpc="http://schemas.microsoft.com/office/word/2010/wordprocessingCanvas" xmlns:cx="http://schemas.microsoft.com/office/drawing/2014/chartex" xmlns:cx1="http://schemas.microsoft.com/office/drawing/2015/9/8/chartex" xmlns:cx2="http://schemas.microsoft.com/office/drawing/2015/10/21/chartex" xmlns:cx3="http://schemas.microsoft.com/office/drawing/2016/5/9/chartex" xmlns:cx4="http://schemas.microsoft.com/office/drawing/2016/5/10/chartex" xmlns:cx5="http://schemas.microsoft.com/office/drawing/2016/5/11/chartex" xmlns:cx6="http://schemas.microsoft.com/office/drawing/2016/5/12/chartex" xmlns:cx7="http://schemas.microsoft.com/office/drawing/2016/5/13/chartex" xmlns:cx8="http://schemas.microsoft.com/office/drawing/2016/5/14/chartex" xmlns:mc="http://schemas.openxmlformats.org/markup-compatibility/2006" xmlns:aink="http://schemas.microsoft.com/office/drawing/2016/ink" xmlns:am3d="http://schemas.microsoft.com/office/drawing/2017/model3d" xmlns:o="urn:schemas-microsoft-com:office:office" xmlns:oel="http://schemas.microsoft.com/office/2019/extlst" xmlns:r="http://schemas.openxmlformats.org/officeDocument/2006/relationships" xmlns:m="http://schemas.openxmlformats.org/officeDocument/2006/math" xmlns:v="urn:schemas-microsoft-com:vml" xmlns:wp14="http://schemas.microsoft.com/office/word/2010/wordprocessingDrawing" xmlns:wp="http://schemas.openxmlformats.org/drawingml/2006/wordprocessingDrawing" xmlns:w10="urn:schemas-microsoft-com:office:word" xmlns:w="http://schemas.openxmlformats.org/wordprocessingml/2006/main" xmlns:w14="http://schemas.microsoft.com/office/word/2010/wordml" xmlns:w15="http://schemas.microsoft.com/office/word/2012/wordml" xmlns:w16cex="http://schemas.microsoft.com/office/word/2018/wordml/cex" xmlns:w16cid="http://schemas.microsoft.com/office/word/2016/wordml/cid" xmlns:w16="http://schemas.microsoft.com/office/word/2018/wordml" xmlns:w16du="http://schemas.microsoft.com/office/word/2023/wordml/word16du" xmlns:w16sdtdh="http://schemas.microsoft.com/office/word/2020/wordml/sdtdatahash" xmlns:w16sdtfl="http://schemas.microsoft.com/office/word/2024/wordml/sdtformatlock" xmlns:w16se="http://schemas.microsoft.com/office/word/2015/wordml/symex" xmlns:wpg="http://schemas.microsoft.com/office/word/2010/wordprocessingGroup" xmlns:wpi="http://schemas.microsoft.com/office/word/2010/wordprocessingInk" xmlns:wne="http://schemas.microsoft.com/office/word/2006/wordml" xmlns:wps="http://schemas.microsoft.com/office/word/2010/wordprocessingShape" mc:Ignorable="w14 w15 w16se w16cid w16 w16cex w16sdtdh w16sdtfl w16du wp14">
+<w:endnotes xmlns:wpc="http://schemas.microsoft.com/office/word/2010/wordprocessingCanvas" xmlns:cx="http://schemas.microsoft.com/office/drawing/2014/chartex" xmlns:cx1="http://schemas.microsoft.com/office/drawing/2015/9/8/chartex" xmlns:cx2="http://schemas.microsoft.com/office/drawing/2015/10/21/chartex" xmlns:cx3="http://schemas.microsoft.com/office/drawing/2016/5/9/chartex" xmlns:cx4="http://schemas.microsoft.com/office/drawing/2016/5/10/chartex" xmlns:cx5="http://schemas.microsoft.com/office/drawing/2016/5/11/chartex" xmlns:cx6="http://schemas.microsoft.com/office/drawing/2016/5/12/chartex" xmlns:cx7="http://schemas.microsoft.com/office/drawing/2016/5/13/chartex" xmlns:cx8="http://schemas.microsoft.com/office/drawing/2016/5/14/chartex" xmlns:mc="http://schemas.openxmlformats.org/markup-compatibility/2006" xmlns:aink="http://schemas.microsoft.com/office/drawing/2016/ink" xmlns:am3d="http://schemas.microsoft.com/office/drawing/2017/model3d" xmlns:o="urn:schemas-microsoft-com:office:office" xmlns:r="http://schemas.openxmlformats.org/officeDocument/2006/relationships" xmlns:m="http://schemas.openxmlformats.org/officeDocument/2006/math" xmlns:v="urn:schemas-microsoft-com:vml" xmlns:wp14="http://schemas.microsoft.com/office/word/2010/wordprocessingDrawing" xmlns:wp="http://schemas.openxmlformats.org/drawingml/2006/wordprocessingDrawing" xmlns:w10="urn:schemas-microsoft-com:office:word" xmlns:w="http://schemas.openxmlformats.org/wordprocessingml/2006/main" xmlns:w14="http://schemas.microsoft.com/office/word/2010/wordml" xmlns:w15="http://schemas.microsoft.com/office/word/2012/wordml" xmlns:w16cex="http://schemas.microsoft.com/office/word/2018/wordml/cex" xmlns:w16cid="http://schemas.microsoft.com/office/word/2016/wordml/cid" xmlns:w16="http://schemas.microsoft.com/office/word/2018/wordml" xmlns:w16sdtdh="http://schemas.microsoft.com/office/word/2020/wordml/sdtdatahash" xmlns:w16se="http://schemas.microsoft.com/office/word/2015/wordml/symex" xmlns:wpg="http://schemas.microsoft.com/office/word/2010/wordprocessingGroup" xmlns:wpi="http://schemas.microsoft.com/office/word/2010/wordprocessingInk" xmlns:wne="http://schemas.microsoft.com/office/word/2006/wordml" xmlns:wps="http://schemas.microsoft.com/office/word/2010/wordprocessingShape" mc:Ignorable="w14 w15 w16se w16cid w16 w16cex w16sdtdh wp14">
   <w:endnote w:type="separator" w:id="-1">
     <w:p>
       <w:pPr>
@@ -548,7 +606,7 @@
 </file>
 
 <file path=word/footnotes.xml><?xml version="1.0" encoding="utf-8"?>
-<w:footnotes xmlns:wpc="http://schemas.microsoft.com/office/word/2010/wordprocessingCanvas" xmlns:cx="http://schemas.microsoft.com/office/drawing/2014/chartex" xmlns:cx1="http://schemas.microsoft.com/office/drawing/2015/9/8/chartex" xmlns:cx2="http://schemas.microsoft.com/office/drawing/2015/10/21/chartex" xmlns:cx3="http://schemas.microsoft.com/office/drawing/2016/5/9/chartex" xmlns:cx4="http://schemas.microsoft.com/office/drawing/2016/5/10/chartex" xmlns:cx5="http://schemas.microsoft.com/office/drawing/2016/5/11/chartex" xmlns:cx6="http://schemas.microsoft.com/office/drawing/2016/5/12/chartex" xmlns:cx7="http://schemas.microsoft.com/office/drawing/2016/5/13/chartex" xmlns:cx8="http://schemas.microsoft.com/office/drawing/2016/5/14/chartex" xmlns:mc="http://schemas.openxmlformats.org/markup-compatibility/2006" xmlns:aink="http://schemas.microsoft.com/office/drawing/2016/ink" xmlns:am3d="http://schemas.microsoft.com/office/drawing/2017/model3d" xmlns:o="urn:schemas-microsoft-com:office:office" xmlns:oel="http://schemas.microsoft.com/office/2019/extlst" xmlns:r="http://schemas.openxmlformats.org/officeDocument/2006/relationships" xmlns:m="http://schemas.openxmlformats.org/officeDocument/2006/math" xmlns:v="urn:schemas-microsoft-com:vml" xmlns:wp14="http://schemas.microsoft.com/office/word/2010/wordprocessingDrawing" xmlns:wp="http://schemas.openxmlformats.org/drawingml/2006/wordprocessingDrawing" xmlns:w10="urn:schemas-microsoft-com:office:word" xmlns:w="http://schemas.openxmlformats.org/wordprocessingml/2006/main" xmlns:w14="http://schemas.microsoft.com/office/word/2010/wordml" xmlns:w15="http://schemas.microsoft.com/office/word/2012/wordml" xmlns:w16cex="http://schemas.microsoft.com/office/word/2018/wordml/cex" xmlns:w16cid="http://schemas.microsoft.com/office/word/2016/wordml/cid" xmlns:w16="http://schemas.microsoft.com/office/word/2018/wordml" xmlns:w16du="http://schemas.microsoft.com/office/word/2023/wordml/word16du" xmlns:w16sdtdh="http://schemas.microsoft.com/office/word/2020/wordml/sdtdatahash" xmlns:w16sdtfl="http://schemas.microsoft.com/office/word/2024/wordml/sdtformatlock" xmlns:w16se="http://schemas.microsoft.com/office/word/2015/wordml/symex" xmlns:wpg="http://schemas.microsoft.com/office/word/2010/wordprocessingGroup" xmlns:wpi="http://schemas.microsoft.com/office/word/2010/wordprocessingInk" xmlns:wne="http://schemas.microsoft.com/office/word/2006/wordml" xmlns:wps="http://schemas.microsoft.com/office/word/2010/wordprocessingShape" mc:Ignorable="w14 w15 w16se w16cid w16 w16cex w16sdtdh w16sdtfl w16du wp14">
+<w:footnotes xmlns:wpc="http://schemas.microsoft.com/office/word/2010/wordprocessingCanvas" xmlns:cx="http://schemas.microsoft.com/office/drawing/2014/chartex" xmlns:cx1="http://schemas.microsoft.com/office/drawing/2015/9/8/chartex" xmlns:cx2="http://schemas.microsoft.com/office/drawing/2015/10/21/chartex" xmlns:cx3="http://schemas.microsoft.com/office/drawing/2016/5/9/chartex" xmlns:cx4="http://schemas.microsoft.com/office/drawing/2016/5/10/chartex" xmlns:cx5="http://schemas.microsoft.com/office/drawing/2016/5/11/chartex" xmlns:cx6="http://schemas.microsoft.com/office/drawing/2016/5/12/chartex" xmlns:cx7="http://schemas.microsoft.com/office/drawing/2016/5/13/chartex" xmlns:cx8="http://schemas.microsoft.com/office/drawing/2016/5/14/chartex" xmlns:mc="http://schemas.openxmlformats.org/markup-compatibility/2006" xmlns:aink="http://schemas.microsoft.com/office/drawing/2016/ink" xmlns:am3d="http://schemas.microsoft.com/office/drawing/2017/model3d" xmlns:o="urn:schemas-microsoft-com:office:office" xmlns:r="http://schemas.openxmlformats.org/officeDocument/2006/relationships" xmlns:m="http://schemas.openxmlformats.org/officeDocument/2006/math" xmlns:v="urn:schemas-microsoft-com:vml" xmlns:wp14="http://schemas.microsoft.com/office/word/2010/wordprocessingDrawing" xmlns:wp="http://schemas.openxmlformats.org/drawingml/2006/wordprocessingDrawing" xmlns:w10="urn:schemas-microsoft-com:office:word" xmlns:w="http://schemas.openxmlformats.org/wordprocessingml/2006/main" xmlns:w14="http://schemas.microsoft.com/office/word/2010/wordml" xmlns:w15="http://schemas.microsoft.com/office/word/2012/wordml" xmlns:w16cex="http://schemas.microsoft.com/office/word/2018/wordml/cex" xmlns:w16cid="http://schemas.microsoft.com/office/word/2016/wordml/cid" xmlns:w16="http://schemas.microsoft.com/office/word/2018/wordml" xmlns:w16sdtdh="http://schemas.microsoft.com/office/word/2020/wordml/sdtdatahash" xmlns:w16se="http://schemas.microsoft.com/office/word/2015/wordml/symex" xmlns:wpg="http://schemas.microsoft.com/office/word/2010/wordprocessingGroup" xmlns:wpi="http://schemas.microsoft.com/office/word/2010/wordprocessingInk" xmlns:wne="http://schemas.microsoft.com/office/word/2006/wordml" xmlns:wps="http://schemas.microsoft.com/office/word/2010/wordprocessingShape" mc:Ignorable="w14 w15 w16se w16cid w16 w16cex w16sdtdh wp14">
   <w:footnote w:type="separator" w:id="-1">
     <w:p>
       <w:pPr>
@@ -580,7 +638,7 @@
 </file>
 
 <file path=word/header1.xml><?xml version="1.0" encoding="utf-8"?>
-<w:hdr xmlns:wpc="http://schemas.microsoft.com/office/word/2010/wordprocessingCanvas" xmlns:cx="http://schemas.microsoft.com/office/drawing/2014/chartex" xmlns:cx1="http://schemas.microsoft.com/office/drawing/2015/9/8/chartex" xmlns:cx2="http://schemas.microsoft.com/office/drawing/2015/10/21/chartex" xmlns:cx3="http://schemas.microsoft.com/office/drawing/2016/5/9/chartex" xmlns:cx4="http://schemas.microsoft.com/office/drawing/2016/5/10/chartex" xmlns:cx5="http://schemas.microsoft.com/office/drawing/2016/5/11/chartex" xmlns:cx6="http://schemas.microsoft.com/office/drawing/2016/5/12/chartex" xmlns:cx7="http://schemas.microsoft.com/office/drawing/2016/5/13/chartex" xmlns:cx8="http://schemas.microsoft.com/office/drawing/2016/5/14/chartex" xmlns:mc="http://schemas.openxmlformats.org/markup-compatibility/2006" xmlns:aink="http://schemas.microsoft.com/office/drawing/2016/ink" xmlns:am3d="http://schemas.microsoft.com/office/drawing/2017/model3d" xmlns:o="urn:schemas-microsoft-com:office:office" xmlns:oel="http://schemas.microsoft.com/office/2019/extlst" xmlns:r="http://schemas.openxmlformats.org/officeDocument/2006/relationships" xmlns:m="http://schemas.openxmlformats.org/officeDocument/2006/math" xmlns:v="urn:schemas-microsoft-com:vml" xmlns:wp14="http://schemas.microsoft.com/office/word/2010/wordprocessingDrawing" xmlns:wp="http://schemas.openxmlformats.org/drawingml/2006/wordprocessingDrawing" xmlns:w10="urn:schemas-microsoft-com:office:word" xmlns:w="http://schemas.openxmlformats.org/wordprocessingml/2006/main" xmlns:w14="http://schemas.microsoft.com/office/word/2010/wordml" xmlns:w15="http://schemas.microsoft.com/office/word/2012/wordml" xmlns:w16cex="http://schemas.microsoft.com/office/word/2018/wordml/cex" xmlns:w16cid="http://schemas.microsoft.com/office/word/2016/wordml/cid" xmlns:w16="http://schemas.microsoft.com/office/word/2018/wordml" xmlns:w16du="http://schemas.microsoft.com/office/word/2023/wordml/word16du" xmlns:w16sdtdh="http://schemas.microsoft.com/office/word/2020/wordml/sdtdatahash" xmlns:w16sdtfl="http://schemas.microsoft.com/office/word/2024/wordml/sdtformatlock" xmlns:w16se="http://schemas.microsoft.com/office/word/2015/wordml/symex" xmlns:wpg="http://schemas.microsoft.com/office/word/2010/wordprocessingGroup" xmlns:wpi="http://schemas.microsoft.com/office/word/2010/wordprocessingInk" xmlns:wne="http://schemas.microsoft.com/office/word/2006/wordml" xmlns:wps="http://schemas.microsoft.com/office/word/2010/wordprocessingShape" mc:Ignorable="w14 w15 w16se w16cid w16 w16cex w16sdtdh w16sdtfl w16du wp14">
+<w:hdr xmlns:wpc="http://schemas.microsoft.com/office/word/2010/wordprocessingCanvas" xmlns:cx="http://schemas.microsoft.com/office/drawing/2014/chartex" xmlns:cx1="http://schemas.microsoft.com/office/drawing/2015/9/8/chartex" xmlns:cx2="http://schemas.microsoft.com/office/drawing/2015/10/21/chartex" xmlns:cx3="http://schemas.microsoft.com/office/drawing/2016/5/9/chartex" xmlns:cx4="http://schemas.microsoft.com/office/drawing/2016/5/10/chartex" xmlns:cx5="http://schemas.microsoft.com/office/drawing/2016/5/11/chartex" xmlns:cx6="http://schemas.microsoft.com/office/drawing/2016/5/12/chartex" xmlns:cx7="http://schemas.microsoft.com/office/drawing/2016/5/13/chartex" xmlns:cx8="http://schemas.microsoft.com/office/drawing/2016/5/14/chartex" xmlns:mc="http://schemas.openxmlformats.org/markup-compatibility/2006" xmlns:aink="http://schemas.microsoft.com/office/drawing/2016/ink" xmlns:am3d="http://schemas.microsoft.com/office/drawing/2017/model3d" xmlns:o="urn:schemas-microsoft-com:office:office" xmlns:r="http://schemas.openxmlformats.org/officeDocument/2006/relationships" xmlns:m="http://schemas.openxmlformats.org/officeDocument/2006/math" xmlns:v="urn:schemas-microsoft-com:vml" xmlns:wp14="http://schemas.microsoft.com/office/word/2010/wordprocessingDrawing" xmlns:wp="http://schemas.openxmlformats.org/drawingml/2006/wordprocessingDrawing" xmlns:w10="urn:schemas-microsoft-com:office:word" xmlns:w="http://schemas.openxmlformats.org/wordprocessingml/2006/main" xmlns:w14="http://schemas.microsoft.com/office/word/2010/wordml" xmlns:w15="http://schemas.microsoft.com/office/word/2012/wordml" xmlns:w16cex="http://schemas.microsoft.com/office/word/2018/wordml/cex" xmlns:w16cid="http://schemas.microsoft.com/office/word/2016/wordml/cid" xmlns:w16="http://schemas.microsoft.com/office/word/2018/wordml" xmlns:w16sdtdh="http://schemas.microsoft.com/office/word/2020/wordml/sdtdatahash" xmlns:w16se="http://schemas.microsoft.com/office/word/2015/wordml/symex" xmlns:wpg="http://schemas.microsoft.com/office/word/2010/wordprocessingGroup" xmlns:wpi="http://schemas.microsoft.com/office/word/2010/wordprocessingInk" xmlns:wne="http://schemas.microsoft.com/office/word/2006/wordml" xmlns:wps="http://schemas.microsoft.com/office/word/2010/wordprocessingShape" mc:Ignorable="w14 w15 w16se w16cid w16 w16cex w16sdtdh wp14">
   <w:p>
     <w:pPr>
       <w:pStyle w:val="Header"/>
@@ -611,7 +669,7 @@
 </file>
 
 <file path=word/numbering.xml><?xml version="1.0" encoding="utf-8"?>
-<w:numbering xmlns:wpc="http://schemas.microsoft.com/office/word/2010/wordprocessingCanvas" xmlns:cx="http://schemas.microsoft.com/office/drawing/2014/chartex" xmlns:cx1="http://schemas.microsoft.com/office/drawing/2015/9/8/chartex" xmlns:cx2="http://schemas.microsoft.com/office/drawing/2015/10/21/chartex" xmlns:cx3="http://schemas.microsoft.com/office/drawing/2016/5/9/chartex" xmlns:cx4="http://schemas.microsoft.com/office/drawing/2016/5/10/chartex" xmlns:cx5="http://schemas.microsoft.com/office/drawing/2016/5/11/chartex" xmlns:cx6="http://schemas.microsoft.com/office/drawing/2016/5/12/chartex" xmlns:cx7="http://schemas.microsoft.com/office/drawing/2016/5/13/chartex" xmlns:cx8="http://schemas.microsoft.com/office/drawing/2016/5/14/chartex" xmlns:mc="http://schemas.openxmlformats.org/markup-compatibility/2006" xmlns:aink="http://schemas.microsoft.com/office/drawing/2016/ink" xmlns:am3d="http://schemas.microsoft.com/office/drawing/2017/model3d" xmlns:o="urn:schemas-microsoft-com:office:office" xmlns:oel="http://schemas.microsoft.com/office/2019/extlst" xmlns:r="http://schemas.openxmlformats.org/officeDocument/2006/relationships" xmlns:m="http://schemas.openxmlformats.org/officeDocument/2006/math" xmlns:v="urn:schemas-microsoft-com:vml" xmlns:wp14="http://schemas.microsoft.com/office/word/2010/wordprocessingDrawing" xmlns:wp="http://schemas.openxmlformats.org/drawingml/2006/wordprocessingDrawing" xmlns:w10="urn:schemas-microsoft-com:office:word" xmlns:w="http://schemas.openxmlformats.org/wordprocessingml/2006/main" xmlns:w14="http://schemas.microsoft.com/office/word/2010/wordml" xmlns:w15="http://schemas.microsoft.com/office/word/2012/wordml" xmlns:w16cex="http://schemas.microsoft.com/office/word/2018/wordml/cex" xmlns:w16cid="http://schemas.microsoft.com/office/word/2016/wordml/cid" xmlns:w16="http://schemas.microsoft.com/office/word/2018/wordml" xmlns:w16du="http://schemas.microsoft.com/office/word/2023/wordml/word16du" xmlns:w16sdtdh="http://schemas.microsoft.com/office/word/2020/wordml/sdtdatahash" xmlns:w16sdtfl="http://schemas.microsoft.com/office/word/2024/wordml/sdtformatlock" xmlns:w16se="http://schemas.microsoft.com/office/word/2015/wordml/symex" xmlns:wpg="http://schemas.microsoft.com/office/word/2010/wordprocessingGroup" xmlns:wpi="http://schemas.microsoft.com/office/word/2010/wordprocessingInk" xmlns:wne="http://schemas.microsoft.com/office/word/2006/wordml" xmlns:wps="http://schemas.microsoft.com/office/word/2010/wordprocessingShape" mc:Ignorable="w14 w15 w16se w16cid w16 w16cex w16sdtdh w16sdtfl w16du wp14">
+<w:numbering xmlns:wpc="http://schemas.microsoft.com/office/word/2010/wordprocessingCanvas" xmlns:cx="http://schemas.microsoft.com/office/drawing/2014/chartex" xmlns:cx1="http://schemas.microsoft.com/office/drawing/2015/9/8/chartex" xmlns:cx2="http://schemas.microsoft.com/office/drawing/2015/10/21/chartex" xmlns:cx3="http://schemas.microsoft.com/office/drawing/2016/5/9/chartex" xmlns:cx4="http://schemas.microsoft.com/office/drawing/2016/5/10/chartex" xmlns:cx5="http://schemas.microsoft.com/office/drawing/2016/5/11/chartex" xmlns:cx6="http://schemas.microsoft.com/office/drawing/2016/5/12/chartex" xmlns:cx7="http://schemas.microsoft.com/office/drawing/2016/5/13/chartex" xmlns:cx8="http://schemas.microsoft.com/office/drawing/2016/5/14/chartex" xmlns:mc="http://schemas.openxmlformats.org/markup-compatibility/2006" xmlns:aink="http://schemas.microsoft.com/office/drawing/2016/ink" xmlns:am3d="http://schemas.microsoft.com/office/drawing/2017/model3d" xmlns:o="urn:schemas-microsoft-com:office:office" xmlns:r="http://schemas.openxmlformats.org/officeDocument/2006/relationships" xmlns:m="http://schemas.openxmlformats.org/officeDocument/2006/math" xmlns:v="urn:schemas-microsoft-com:vml" xmlns:wp14="http://schemas.microsoft.com/office/word/2010/wordprocessingDrawing" xmlns:wp="http://schemas.openxmlformats.org/drawingml/2006/wordprocessingDrawing" xmlns:w10="urn:schemas-microsoft-com:office:word" xmlns:w="http://schemas.openxmlformats.org/wordprocessingml/2006/main" xmlns:w14="http://schemas.microsoft.com/office/word/2010/wordml" xmlns:w15="http://schemas.microsoft.com/office/word/2012/wordml" xmlns:w16cex="http://schemas.microsoft.com/office/word/2018/wordml/cex" xmlns:w16cid="http://schemas.microsoft.com/office/word/2016/wordml/cid" xmlns:w16="http://schemas.microsoft.com/office/word/2018/wordml" xmlns:w16sdtdh="http://schemas.microsoft.com/office/word/2020/wordml/sdtdatahash" xmlns:w16se="http://schemas.microsoft.com/office/word/2015/wordml/symex" xmlns:wpg="http://schemas.microsoft.com/office/word/2010/wordprocessingGroup" xmlns:wpi="http://schemas.microsoft.com/office/word/2010/wordprocessingInk" xmlns:wne="http://schemas.microsoft.com/office/word/2006/wordml" xmlns:wps="http://schemas.microsoft.com/office/word/2010/wordprocessingShape" mc:Ignorable="w14 w15 w16se w16cid w16 w16cex w16sdtdh wp14">
   <w:abstractNum w:abstractNumId="0" w15:restartNumberingAfterBreak="0">
     <w:nsid w:val="028D7CFA"/>
     <w:multiLevelType w:val="hybridMultilevel"/>
@@ -969,23 +1027,23 @@
       </w:pPr>
     </w:lvl>
   </w:abstractNum>
-  <w:num w:numId="1" w16cid:durableId="523135477">
+  <w:num w:numId="1">
     <w:abstractNumId w:val="1"/>
   </w:num>
-  <w:num w:numId="2" w16cid:durableId="1267234231">
+  <w:num w:numId="2">
     <w:abstractNumId w:val="3"/>
   </w:num>
-  <w:num w:numId="3" w16cid:durableId="1969698660">
+  <w:num w:numId="3">
     <w:abstractNumId w:val="2"/>
   </w:num>
-  <w:num w:numId="4" w16cid:durableId="511378977">
+  <w:num w:numId="4">
     <w:abstractNumId w:val="0"/>
   </w:num>
 </w:numbering>
 </file>
 
 <file path=word/styles.xml><?xml version="1.0" encoding="utf-8"?>
-<w:styles xmlns:mc="http://schemas.openxmlformats.org/markup-compatibility/2006" xmlns:r="http://schemas.openxmlformats.org/officeDocument/2006/relationships" xmlns:w="http://schemas.openxmlformats.org/wordprocessingml/2006/main" xmlns:w14="http://schemas.microsoft.com/office/word/2010/wordml" xmlns:w15="http://schemas.microsoft.com/office/word/2012/wordml" xmlns:w16cex="http://schemas.microsoft.com/office/word/2018/wordml/cex" xmlns:w16cid="http://schemas.microsoft.com/office/word/2016/wordml/cid" xmlns:w16="http://schemas.microsoft.com/office/word/2018/wordml" xmlns:w16du="http://schemas.microsoft.com/office/word/2023/wordml/word16du" xmlns:w16sdtdh="http://schemas.microsoft.com/office/word/2020/wordml/sdtdatahash" xmlns:w16sdtfl="http://schemas.microsoft.com/office/word/2024/wordml/sdtformatlock" xmlns:w16se="http://schemas.microsoft.com/office/word/2015/wordml/symex" mc:Ignorable="w14 w15 w16se w16cid w16 w16cex w16sdtdh w16sdtfl w16du">
+<w:styles xmlns:mc="http://schemas.openxmlformats.org/markup-compatibility/2006" xmlns:r="http://schemas.openxmlformats.org/officeDocument/2006/relationships" xmlns:w="http://schemas.openxmlformats.org/wordprocessingml/2006/main" xmlns:w14="http://schemas.microsoft.com/office/word/2010/wordml" xmlns:w15="http://schemas.microsoft.com/office/word/2012/wordml" xmlns:w16cex="http://schemas.microsoft.com/office/word/2018/wordml/cex" xmlns:w16cid="http://schemas.microsoft.com/office/word/2016/wordml/cid" xmlns:w16="http://schemas.microsoft.com/office/word/2018/wordml" xmlns:w16sdtdh="http://schemas.microsoft.com/office/word/2020/wordml/sdtdatahash" xmlns:w16se="http://schemas.microsoft.com/office/word/2015/wordml/symex" mc:Ignorable="w14 w15 w16se w16cid w16 w16cex w16sdtdh">
   <w:docDefaults>
     <w:rPrDefault>
       <w:rPr>
@@ -2249,20 +2307,20 @@
 </file>
 
 <file path=customXml/item1.xml><?xml version="1.0" encoding="utf-8"?>
+<p:properties xmlns:p="http://schemas.microsoft.com/office/2006/metadata/properties" xmlns:xsi="http://www.w3.org/2001/XMLSchema-instance" xmlns:pc="http://schemas.microsoft.com/office/infopath/2007/PartnerControls">
+  <documentManagement>
+    <_activity xmlns="1c879ce2-6df4-4161-992a-db4839643274" xsi:nil="true"/>
+  </documentManagement>
+</p:properties>
+</file>
+
+<file path=customXml/item2.xml><?xml version="1.0" encoding="utf-8"?>
 <?mso-contentType ?>
 <FormTemplates xmlns="http://schemas.microsoft.com/sharepoint/v3/contenttype/forms">
   <Display>DocumentLibraryForm</Display>
   <Edit>DocumentLibraryForm</Edit>
   <New>DocumentLibraryForm</New>
 </FormTemplates>
-</file>
-
-<file path=customXml/item2.xml><?xml version="1.0" encoding="utf-8"?>
-<p:properties xmlns:p="http://schemas.microsoft.com/office/2006/metadata/properties" xmlns:xsi="http://www.w3.org/2001/XMLSchema-instance" xmlns:pc="http://schemas.microsoft.com/office/infopath/2007/PartnerControls">
-  <documentManagement>
-    <_activity xmlns="1c879ce2-6df4-4161-992a-db4839643274" xsi:nil="true"/>
-  </documentManagement>
-</p:properties>
 </file>
 
 <file path=customXml/item3.xml><?xml version="1.0" encoding="utf-8"?>
@@ -2485,19 +2543,19 @@
 </file>
 
 <file path=customXml/itemProps1.xml><?xml version="1.0" encoding="utf-8"?>
-<ds:datastoreItem xmlns:ds="http://schemas.openxmlformats.org/officeDocument/2006/customXml" ds:itemID="{30966C70-05A0-4862-978D-9BEFD1E8953E}">
+<ds:datastoreItem xmlns:ds="http://schemas.openxmlformats.org/officeDocument/2006/customXml" ds:itemID="{22470445-F0C5-44CA-8B0F-1A3EBB230E2F}">
   <ds:schemaRefs>
-    <ds:schemaRef ds:uri="http://schemas.microsoft.com/sharepoint/v3/contenttype/forms"/>
+    <ds:schemaRef ds:uri="http://schemas.microsoft.com/office/2006/metadata/properties"/>
+    <ds:schemaRef ds:uri="http://schemas.microsoft.com/office/infopath/2007/PartnerControls"/>
+    <ds:schemaRef ds:uri="1c879ce2-6df4-4161-992a-db4839643274"/>
   </ds:schemaRefs>
 </ds:datastoreItem>
 </file>
 
 <file path=customXml/itemProps2.xml><?xml version="1.0" encoding="utf-8"?>
-<ds:datastoreItem xmlns:ds="http://schemas.openxmlformats.org/officeDocument/2006/customXml" ds:itemID="{22470445-F0C5-44CA-8B0F-1A3EBB230E2F}">
+<ds:datastoreItem xmlns:ds="http://schemas.openxmlformats.org/officeDocument/2006/customXml" ds:itemID="{30966C70-05A0-4862-978D-9BEFD1E8953E}">
   <ds:schemaRefs>
-    <ds:schemaRef ds:uri="http://schemas.microsoft.com/office/2006/metadata/properties"/>
-    <ds:schemaRef ds:uri="http://schemas.microsoft.com/office/infopath/2007/PartnerControls"/>
-    <ds:schemaRef ds:uri="1c879ce2-6df4-4161-992a-db4839643274"/>
+    <ds:schemaRef ds:uri="http://schemas.microsoft.com/sharepoint/v3/contenttype/forms"/>
   </ds:schemaRefs>
 </ds:datastoreItem>
 </file>

</xml_diff>